<commit_message>
intro complete onto business description
</commit_message>
<xml_diff>
--- a/Week8_IoT_Capstone/BachmeierNTIM-8.docx
+++ b/Week8_IoT_Capstone/BachmeierNTIM-8.docx
@@ -103,7 +103,13 @@
     <w:p>
       <w:r>
         <w:tab/>
-        <w:t>With ubiquitous access to high-bandwidth wireless networking and cloud computing, physical devices are evolving business capabilities to both monitor and react to changes across their supply chains.  These devices produce enormous volumes of unstructured telemetry that require curation processes to transform</w:t>
+        <w:t>With ubiquitous access to high-bandwidth wireless networking and cloud computing, physical devices are evolving business capabilities to both monitor and react to changes across their supply chains</w:t>
+      </w:r>
+      <w:r>
+        <w:t xml:space="preserve"> and operational footprint</w:t>
+      </w:r>
+      <w:r>
+        <w:t>.  These devices produce enormous volumes of unstructured telemetry that require curation processes to transform</w:t>
       </w:r>
       <w:r>
         <w:t xml:space="preserve"> </w:t>
@@ -133,6 +139,35 @@
         <w:t xml:space="preserve"> algorithms</w:t>
       </w:r>
       <w:r>
+        <w:t xml:space="preserve"> </w:t>
+      </w:r>
+      <w:sdt>
+        <w:sdtPr>
+          <w:id w:val="-785890086"/>
+          <w:citation/>
+        </w:sdtPr>
+        <w:sdtContent>
+          <w:r>
+            <w:fldChar w:fldCharType="begin"/>
+          </w:r>
+          <w:r>
+            <w:instrText xml:space="preserve"> CITATION Bar191 \l 1033 </w:instrText>
+          </w:r>
+          <w:r>
+            <w:fldChar w:fldCharType="separate"/>
+          </w:r>
+          <w:r>
+            <w:rPr>
+              <w:noProof/>
+            </w:rPr>
+            <w:t xml:space="preserve"> (Barua &amp; Mondal, 2019)</w:t>
+          </w:r>
+          <w:r>
+            <w:fldChar w:fldCharType="end"/>
+          </w:r>
+        </w:sdtContent>
+      </w:sdt>
+      <w:r>
         <w:t>.</w:t>
       </w:r>
       <w:r>
@@ -162,10 +197,6 @@
         <w:t xml:space="preserve">can answer either question, though the question </w:t>
       </w:r>
       <w:r>
-        <w:rPr>
-          <w:i/>
-          <w:iCs/>
-        </w:rPr>
         <w:t>structure</w:t>
       </w:r>
       <w:r>
@@ -193,83 +224,154 @@
         <w:t xml:space="preserve">clustering </w:t>
       </w:r>
       <w:r>
-        <w:t xml:space="preserve">solutions.  Using the wrong approach or not defining this structure upfront </w:t>
+        <w:t xml:space="preserve">solutions.  Using the wrong approach or not defining </w:t>
+      </w:r>
+      <w:r>
+        <w:t xml:space="preserve">the outcome goals </w:t>
+      </w:r>
+      <w:r>
+        <w:t xml:space="preserve">upfront </w:t>
       </w:r>
       <w:r>
         <w:t xml:space="preserve">always </w:t>
       </w:r>
       <w:r>
-        <w:t>leads to nonsensical results.</w:t>
+        <w:t>leads to nonsensical results</w:t>
+      </w:r>
+      <w:r>
+        <w:t xml:space="preserve"> </w:t>
+      </w:r>
+      <w:sdt>
+        <w:sdtPr>
+          <w:id w:val="-1340991823"/>
+          <w:citation/>
+        </w:sdtPr>
+        <w:sdtContent>
+          <w:r>
+            <w:fldChar w:fldCharType="begin"/>
+          </w:r>
+          <w:r>
+            <w:instrText xml:space="preserve"> CITATION Sne15 \l 1033 </w:instrText>
+          </w:r>
+          <w:r>
+            <w:fldChar w:fldCharType="separate"/>
+          </w:r>
+          <w:r>
+            <w:rPr>
+              <w:noProof/>
+            </w:rPr>
+            <w:t xml:space="preserve"> (Snee, 2015)</w:t>
+          </w:r>
+          <w:r>
+            <w:fldChar w:fldCharType="end"/>
+          </w:r>
+        </w:sdtContent>
+      </w:sdt>
+      <w:r>
+        <w:t>.</w:t>
       </w:r>
       <w:r>
         <w:t xml:space="preserve">  Instead, a formal data mining lifecycle begins with a specific question, then collects relevant facts to derive a conclusion.</w:t>
       </w:r>
       <w:r>
-        <w:t xml:space="preserve">  An evaluation method confirms that these conclusions are scientifically sound and not wishful thinking, through </w:t>
+        <w:t xml:space="preserve">  </w:t>
+      </w:r>
+      <w:r>
+        <w:t>Next</w:t>
+      </w:r>
+      <w:r>
+        <w:t>, an</w:t>
+      </w:r>
+      <w:r>
+        <w:t xml:space="preserve"> evaluation method confirms these conclusions are scientifically sound and not wishful thinking through </w:t>
       </w:r>
       <w:r>
         <w:t xml:space="preserve">some </w:t>
       </w:r>
       <w:r>
-        <w:t>statistical var</w:t>
-      </w:r>
+        <w:t>statistical variance or cross-validation testing.</w:t>
+      </w:r>
+      <w:r>
+        <w:t xml:space="preserve">  After constructing a probabilistic model of the scenario, the company needs to deploy it into its production environment and begin collecting a return on investment</w:t>
+      </w:r>
+      <w:r>
+        <w:t xml:space="preserve"> (ROI)</w:t>
+      </w:r>
+      <w:r>
+        <w:t>.</w:t>
+      </w:r>
+      <w:r>
+        <w:t xml:space="preserve">  Measuring the amount of return </w:t>
+      </w:r>
+      <w:r>
+        <w:t xml:space="preserve">depends </w:t>
+      </w:r>
+      <w:r>
+        <w:t xml:space="preserve">on Key Performance Indicators (KPI) that </w:t>
+      </w:r>
+      <w:r>
+        <w:t xml:space="preserve">typically </w:t>
+      </w:r>
+      <w:r>
+        <w:t>align with high-level corporate mandate</w:t>
+      </w:r>
+      <w:r>
+        <w:t>s, such as increasing sales per customer or reducing inventory carry times.</w:t>
+      </w:r>
+      <w:r>
+        <w:t xml:space="preserve">  Despite alignment challenges across data producers, business questions, relevant facts, conclusions, operationalization, and KPIs—planning and methodical approaches lead to success.</w:t>
+      </w:r>
+    </w:p>
+    <w:p>
+      <w:pPr>
+        <w:pStyle w:val="Heading1"/>
+      </w:pPr>
       <w:bookmarkStart w:id="0" w:name="_GoBack"/>
       <w:bookmarkEnd w:id="0"/>
       <w:r>
-        <w:t>iance or cross-validation testing.</w:t>
-      </w:r>
-    </w:p>
-    <w:p/>
-    <w:p/>
-    <w:p/>
+        <w:lastRenderedPageBreak/>
+        <w:t>Section I: Business Make-up</w:t>
+      </w:r>
+    </w:p>
+    <w:p>
+      <w:pPr>
+        <w:pStyle w:val="Heading2"/>
+      </w:pPr>
+      <w:r>
+        <w:t xml:space="preserve">Who uses </w:t>
+      </w:r>
+      <w:proofErr w:type="gramStart"/>
+      <w:r>
+        <w:t>IoT</w:t>
+      </w:r>
+      <w:proofErr w:type="gramEnd"/>
+    </w:p>
+    <w:p>
+      <w:pPr>
+        <w:pStyle w:val="Heading2"/>
+      </w:pPr>
+      <w:r>
+        <w:t xml:space="preserve">What types of data artifacts </w:t>
+      </w:r>
+      <w:proofErr w:type="gramStart"/>
+      <w:r>
+        <w:t>exist</w:t>
+      </w:r>
+      <w:proofErr w:type="gramEnd"/>
+    </w:p>
+    <w:p>
+      <w:pPr>
+        <w:pStyle w:val="Heading2"/>
+      </w:pPr>
+      <w:r>
+        <w:t>What business goals use these artifacts</w:t>
+      </w:r>
+    </w:p>
     <w:p>
       <w:pPr>
         <w:pStyle w:val="Heading1"/>
       </w:pPr>
       <w:r>
-        <w:t>Section I: Business Make-up</w:t>
-      </w:r>
-    </w:p>
-    <w:p>
-      <w:pPr>
-        <w:pStyle w:val="Heading2"/>
-      </w:pPr>
-      <w:r>
-        <w:t xml:space="preserve">Who uses </w:t>
-      </w:r>
-      <w:proofErr w:type="gramStart"/>
-      <w:r>
-        <w:t>IoT</w:t>
-      </w:r>
-      <w:proofErr w:type="gramEnd"/>
-    </w:p>
-    <w:p>
-      <w:pPr>
-        <w:pStyle w:val="Heading2"/>
-      </w:pPr>
-      <w:r>
-        <w:t xml:space="preserve">What types of data artifacts </w:t>
-      </w:r>
-      <w:proofErr w:type="gramStart"/>
-      <w:r>
-        <w:t>exist</w:t>
-      </w:r>
-      <w:proofErr w:type="gramEnd"/>
-    </w:p>
-    <w:p>
-      <w:pPr>
-        <w:pStyle w:val="Heading2"/>
-      </w:pPr>
-      <w:r>
-        <w:t>What business goals use these artifacts</w:t>
-      </w:r>
-    </w:p>
-    <w:p>
-      <w:pPr>
-        <w:pStyle w:val="Heading1"/>
-      </w:pPr>
-      <w:r>
-        <w:lastRenderedPageBreak/>
         <w:t>Section II: Collecting and Enhancement</w:t>
       </w:r>
     </w:p>
@@ -347,15 +449,13 @@
         </w:numPr>
       </w:pPr>
       <w:r>
-        <w:t xml:space="preserve">Logical </w:t>
-      </w:r>
-      <w:proofErr w:type="spellStart"/>
-      <w:r>
-        <w:t>Componet</w:t>
-      </w:r>
-      <w:proofErr w:type="spellEnd"/>
-      <w:r>
-        <w:t xml:space="preserve"> 1 of 2</w:t>
+        <w:t>Logical Compone</w:t>
+      </w:r>
+      <w:r>
+        <w:t>n</w:t>
+      </w:r>
+      <w:r>
+        <w:t>t 1 of 2</w:t>
       </w:r>
     </w:p>
     <w:p>
@@ -399,7 +499,7 @@
         <w:pStyle w:val="Heading2"/>
       </w:pPr>
       <w:r>
-        <w:t>What data mining strategies can you apply to this information</w:t>
+        <w:t>What data mining strategies can apply to this information</w:t>
       </w:r>
     </w:p>
     <w:p>
@@ -1633,11 +1733,56 @@
 </file>
 
 <file path=customXml/item1.xml><?xml version="1.0" encoding="utf-8"?>
-<b:Sources xmlns:b="http://schemas.openxmlformats.org/officeDocument/2006/bibliography" xmlns="http://schemas.openxmlformats.org/officeDocument/2006/bibliography" SelectedStyle="\APASixthEditionOfficeOnline.xsl" StyleName="APA" Version="6"/>
+<b:Sources xmlns:b="http://schemas.openxmlformats.org/officeDocument/2006/bibliography" xmlns="http://schemas.openxmlformats.org/officeDocument/2006/bibliography" SelectedStyle="\APASixthEditionOfficeOnline.xsl" StyleName="APA" Version="6">
+  <b:Source>
+    <b:Tag>Bar191</b:Tag>
+    <b:SourceType>JournalArticle</b:SourceType>
+    <b:Guid>{903853F1-809E-483F-ADD6-0228913154B8}</b:Guid>
+    <b:Author>
+      <b:Author>
+        <b:NameList>
+          <b:Person>
+            <b:Last>Barua</b:Last>
+            <b:First>H</b:First>
+          </b:Person>
+          <b:Person>
+            <b:Last>Mondal</b:Last>
+            <b:First>K</b:First>
+          </b:Person>
+        </b:NameList>
+      </b:Author>
+    </b:Author>
+    <b:Title>A Comprehensive Survey on Cloud Data Mining (CDM) Frameworks and Algorithms</b:Title>
+    <b:JournalName>CM Computing Surveys. Sep2019, Vol. 52 Issue 5, p1-62. 62p</b:JournalName>
+    <b:Year>2019</b:Year>
+    <b:Pages>1-62</b:Pages>
+    <b:RefOrder>1</b:RefOrder>
+  </b:Source>
+  <b:Source>
+    <b:Tag>Sne15</b:Tag>
+    <b:SourceType>JournalArticle</b:SourceType>
+    <b:Guid>{4DB49E78-1E5A-428C-A781-5471B178F25D}</b:Guid>
+    <b:Author>
+      <b:Author>
+        <b:NameList>
+          <b:Person>
+            <b:Last>Snee</b:Last>
+            <b:First>R</b:First>
+          </b:Person>
+        </b:NameList>
+      </b:Author>
+    </b:Author>
+    <b:Title>Practical Approach to Data Mining: I Have All These Data; Now What Should I Do?</b:Title>
+    <b:JournalName>Quality Engineering Volume 27</b:JournalName>
+    <b:Year>2015</b:Year>
+    <b:Pages>477-487</b:Pages>
+    <b:RefOrder>8</b:RefOrder>
+  </b:Source>
+</b:Sources>
 </file>
 
 <file path=customXml/itemProps1.xml><?xml version="1.0" encoding="utf-8"?>
-<ds:datastoreItem xmlns:ds="http://schemas.openxmlformats.org/officeDocument/2006/customXml" ds:itemID="{E9234C05-1F12-4E23-A81A-1058DFE2AFFC}">
+<ds:datastoreItem xmlns:ds="http://schemas.openxmlformats.org/officeDocument/2006/customXml" ds:itemID="{12C8B57E-6BF0-4D9F-A6B7-996160551A4F}">
   <ds:schemaRefs>
     <ds:schemaRef ds:uri="http://schemas.openxmlformats.org/officeDocument/2006/bibliography"/>
   </ds:schemaRefs>

</xml_diff>

<commit_message>
half of page 3
</commit_message>
<xml_diff>
--- a/Week8_IoT_Capstone/BachmeierNTIM-8.docx
+++ b/Week8_IoT_Capstone/BachmeierNTIM-8.docx
@@ -326,67 +326,110 @@
       <w:pPr>
         <w:pStyle w:val="Heading1"/>
       </w:pPr>
+      <w:r>
+        <w:lastRenderedPageBreak/>
+        <w:t xml:space="preserve">Section I: Business </w:t>
+      </w:r>
+      <w:r>
+        <w:t>Structure</w:t>
+      </w:r>
+    </w:p>
+    <w:p>
+      <w:pPr>
+        <w:pStyle w:val="Heading2"/>
+      </w:pPr>
+      <w:r>
+        <w:t xml:space="preserve">Who is Black </w:t>
+      </w:r>
+      <w:proofErr w:type="gramStart"/>
+      <w:r>
+        <w:t>Bean</w:t>
+      </w:r>
+      <w:proofErr w:type="gramEnd"/>
+    </w:p>
+    <w:p>
+      <w:r>
+        <w:tab/>
+        <w:t xml:space="preserve">Black Bean started as a small ‘mom and pops restaurant,’ and over the last several years, expanded operations to include hundreds of international locations.  The company prides itself on delivering consistently high-quality fruit desserts, regionally sourced from local farms.  This decentralized approach to supply chain management allows each site to reduce shipping times and ensure the freshest produce.  However, it creates challenges for the corporate office, as purchase invoices and inventory management reports do not follow consistent schemas.  These discrepancies are not limited to format </w:t>
+      </w:r>
+      <w:proofErr w:type="gramStart"/>
+      <w:r>
+        <w:t>and also</w:t>
+      </w:r>
+      <w:proofErr w:type="gramEnd"/>
+      <w:r>
+        <w:t xml:space="preserve"> include different units (e.g., pounds versus kilograms), which makes direct value comparisons impossible.</w:t>
+      </w:r>
+    </w:p>
+    <w:p>
+      <w:pPr>
+        <w:pStyle w:val="Heading2"/>
+      </w:pPr>
+      <w:r>
+        <w:t xml:space="preserve">What types of data artifacts </w:t>
+      </w:r>
+      <w:proofErr w:type="gramStart"/>
+      <w:r>
+        <w:t>exist</w:t>
+      </w:r>
+      <w:proofErr w:type="gramEnd"/>
+    </w:p>
+    <w:p>
+      <w:pPr>
+        <w:ind w:firstLine="720"/>
+      </w:pPr>
+      <w:r>
+        <w:t>Guidelines published by the executive leadership also require several Key Performance Indicators (KPI) that describe sales, health and safety, and customer satisfaction.  For instance, auditing the temperature of all refrigeration must occur hourly.  Many restaurant locations have embraced IoT sensors for automating these collections, though some values still come from manual entry.</w:t>
+      </w:r>
+      <w:r>
+        <w:t xml:space="preserve">  Each location uploads these data points into a data lake hosted in the public cloud.</w:t>
+      </w:r>
+    </w:p>
+    <w:p>
+      <w:pPr>
+        <w:pStyle w:val="Heading2"/>
+      </w:pPr>
+      <w:r>
+        <w:t>What business goals use these artifacts</w:t>
+      </w:r>
+    </w:p>
+    <w:p>
+      <w:pPr>
+        <w:ind w:firstLine="720"/>
+      </w:pPr>
+      <w:r>
+        <w:t>A recent outbreak of food poisoning at some locations has damaged the brand’s image and caused a significant decrease in sales.  The leadership team wants to restore consumer confidence by operationalizing their data lake to answer targeted questions about the incident.  Which sites are likely to have an outbreak next?  Are food handling procedures being followed?  Who should promotional material target?</w:t>
+      </w:r>
+    </w:p>
+    <w:p>
+      <w:r>
+        <w:tab/>
+      </w:r>
+    </w:p>
+    <w:p>
+      <w:pPr>
+        <w:pStyle w:val="Heading1"/>
+      </w:pPr>
+      <w:r>
+        <w:lastRenderedPageBreak/>
+        <w:t>Section II: Collecting and Enhancement</w:t>
+      </w:r>
+    </w:p>
+    <w:p>
+      <w:pPr>
+        <w:pStyle w:val="Heading2"/>
+      </w:pPr>
+      <w:r>
+        <w:t>Preprocessing Data Resources</w:t>
+      </w:r>
+    </w:p>
+    <w:p>
+      <w:r>
+        <w:tab/>
+        <w:t>Before analysis can begin, the data analyst needs to normalize the incoming data through an extract-transform-load (ETL) process.  This process needs to perform column renaming and reordering, adjusting quantity units, filtering erroneous values, populating missing values, and similar cleanup actions.  When analysis does not handle these aspects upfront, it creates a garbage-in/garbage-out scenario.  For example, a temperature reading of 55 degrees could be manually entered as 555 degrees, causing later analysis to become skewed.  After cleaning and schematizing the incoming data, the next analyst needs to determine which aspects are relevant for their data mining objective.  Having large amounts of unrelated information does not improve results, and for many scenarios, it only slows down model training times.</w:t>
+      </w:r>
       <w:bookmarkStart w:id="0" w:name="_GoBack"/>
       <w:bookmarkEnd w:id="0"/>
-      <w:r>
-        <w:lastRenderedPageBreak/>
-        <w:t>Section I: Business Make-up</w:t>
-      </w:r>
-    </w:p>
-    <w:p>
-      <w:pPr>
-        <w:pStyle w:val="Heading2"/>
-      </w:pPr>
-      <w:r>
-        <w:t xml:space="preserve">Who uses </w:t>
-      </w:r>
-      <w:proofErr w:type="gramStart"/>
-      <w:r>
-        <w:t>IoT</w:t>
-      </w:r>
-      <w:proofErr w:type="gramEnd"/>
-    </w:p>
-    <w:p>
-      <w:pPr>
-        <w:pStyle w:val="Heading2"/>
-      </w:pPr>
-      <w:r>
-        <w:t xml:space="preserve">What types of data artifacts </w:t>
-      </w:r>
-      <w:proofErr w:type="gramStart"/>
-      <w:r>
-        <w:t>exist</w:t>
-      </w:r>
-      <w:proofErr w:type="gramEnd"/>
-    </w:p>
-    <w:p>
-      <w:pPr>
-        <w:pStyle w:val="Heading2"/>
-      </w:pPr>
-      <w:r>
-        <w:t>What business goals use these artifacts</w:t>
-      </w:r>
-    </w:p>
-    <w:p>
-      <w:pPr>
-        <w:pStyle w:val="Heading1"/>
-      </w:pPr>
-      <w:r>
-        <w:t>Section II: Collecting and Enhancement</w:t>
-      </w:r>
-    </w:p>
-    <w:p>
-      <w:pPr>
-        <w:pStyle w:val="Heading2"/>
-      </w:pPr>
-      <w:r>
-        <w:t xml:space="preserve">How can they enhance those </w:t>
-      </w:r>
-      <w:proofErr w:type="gramStart"/>
-      <w:r>
-        <w:t>artifacts</w:t>
-      </w:r>
-      <w:proofErr w:type="gramEnd"/>
     </w:p>
     <w:p>
       <w:pPr>
@@ -1782,7 +1825,7 @@
 </file>
 
 <file path=customXml/itemProps1.xml><?xml version="1.0" encoding="utf-8"?>
-<ds:datastoreItem xmlns:ds="http://schemas.openxmlformats.org/officeDocument/2006/customXml" ds:itemID="{12C8B57E-6BF0-4D9F-A6B7-996160551A4F}">
+<ds:datastoreItem xmlns:ds="http://schemas.openxmlformats.org/officeDocument/2006/customXml" ds:itemID="{70899A6D-1C84-46D1-B251-95301D497D8F}">
   <ds:schemaRefs>
     <ds:schemaRef ds:uri="http://schemas.openxmlformats.org/officeDocument/2006/bibliography"/>
   </ds:schemaRefs>

</xml_diff>

<commit_message>
add reference notes to few sections
</commit_message>
<xml_diff>
--- a/Week8_IoT_Capstone/BachmeierNTIM-8.docx
+++ b/Week8_IoT_Capstone/BachmeierNTIM-8.docx
@@ -397,12 +397,26 @@
       <w:pPr>
         <w:ind w:firstLine="720"/>
       </w:pPr>
+      <w:proofErr w:type="spellStart"/>
+      <w:r>
+        <w:t>Snee</w:t>
+      </w:r>
+      <w:proofErr w:type="spellEnd"/>
+      <w:r>
+        <w:t xml:space="preserve"> (2015) misconception that lots of data + analysis = magic.</w:t>
+      </w:r>
+    </w:p>
+    <w:p>
+      <w:pPr>
+        <w:ind w:firstLine="720"/>
+      </w:pPr>
       <w:r>
         <w:t>A recent outbreak of food poisoning at some locations has damaged the brand’s image and caused a significant decrease in sales.  The leadership team wants to restore consumer confidence by operationalizing their data lake to answer targeted questions about the incident.  Which sites are likely to have an outbreak next?  Are food handling procedures being followed?  Who should promotional material target?</w:t>
       </w:r>
     </w:p>
     <w:p>
       <w:r>
+        <w:lastRenderedPageBreak/>
         <w:tab/>
       </w:r>
     </w:p>
@@ -411,7 +425,6 @@
         <w:pStyle w:val="Heading1"/>
       </w:pPr>
       <w:r>
-        <w:lastRenderedPageBreak/>
         <w:t>Section II: Collecting and Enhancement</w:t>
       </w:r>
     </w:p>
@@ -426,7 +439,69 @@
     <w:p>
       <w:r>
         <w:tab/>
-        <w:t>Before analysis can begin, the data analyst needs to normalize the incoming data through an extract-transform-load (ETL) process.  This process needs to perform column renaming and reordering, adjusting quantity units, filtering erroneous values, populating missing values, and similar cleanup actions.  When analysis does not handle these aspects upfront, it creates a garbage-in/garbage-out scenario.  For example, a temperature reading of 55 degrees could be manually entered as 555 degrees, causing later analysis to become skewed.  After cleaning and schematizing the incoming data, the next analyst needs to determine which aspects are relevant for their data mining objective.  Having large amounts of unrelated information does not improve results, and for many scenarios, it only slows down model training times.</w:t>
+        <w:t xml:space="preserve">According to </w:t>
+      </w:r>
+      <w:proofErr w:type="spellStart"/>
+      <w:r>
+        <w:t>Gibert</w:t>
+      </w:r>
+      <w:proofErr w:type="spellEnd"/>
+      <w:r>
+        <w:t xml:space="preserve"> et al. (2016), nearly 70% of all data mining occurs during the cleaning phase.</w:t>
+      </w:r>
+      <w:r>
+        <w:tab/>
+      </w:r>
+    </w:p>
+    <w:p>
+      <w:pPr>
+        <w:ind w:firstLine="720"/>
+      </w:pPr>
+      <w:r>
+        <w:t>Before analysis can begin, the data analyst needs to normalize the incoming data through an extract-transform-load (ETL) process.  This process needs to perform column renaming and reordering, adjusting quantity units, filtering erroneous values, populating missing values, and similar cleanup actions.  When analysis does not handle these aspects upfront, it creates a garbage-in/garbage-out scenario.  For example, a temperature reading of 55 degrees could be manually entered as 555 degrees, causing later analysis to become skewed.</w:t>
+      </w:r>
+    </w:p>
+    <w:p>
+      <w:pPr>
+        <w:ind w:firstLine="720"/>
+      </w:pPr>
+      <w:r>
+        <w:t>After cleaning and schematizing the incoming data, the next analyst needs to determine which aspects are relevant for their data mining objective.  Having large amounts of unrelated information does not improve results, and for many scenarios, it only slows down model training times.</w:t>
+      </w:r>
+    </w:p>
+    <w:p>
+      <w:r>
+        <w:tab/>
+        <w:t>Another critical challenge is handling missing values</w:t>
+      </w:r>
+      <w:sdt>
+        <w:sdtPr>
+          <w:id w:val="1175543278"/>
+          <w:citation/>
+        </w:sdtPr>
+        <w:sdtContent>
+          <w:r>
+            <w:fldChar w:fldCharType="begin"/>
+          </w:r>
+          <w:r>
+            <w:instrText xml:space="preserve"> CITATION Raw17 \l 1033 </w:instrText>
+          </w:r>
+          <w:r>
+            <w:fldChar w:fldCharType="separate"/>
+          </w:r>
+          <w:r>
+            <w:rPr>
+              <w:noProof/>
+            </w:rPr>
+            <w:t xml:space="preserve"> (Rawal et al., 2017)</w:t>
+          </w:r>
+          <w:r>
+            <w:fldChar w:fldCharType="end"/>
+          </w:r>
+        </w:sdtContent>
+      </w:sdt>
+      <w:r>
+        <w:t xml:space="preserve"> as they need to be normalized or removed.  These decisions become scenarios specific.</w:t>
       </w:r>
       <w:bookmarkStart w:id="0" w:name="_GoBack"/>
       <w:bookmarkEnd w:id="0"/>
@@ -510,6 +585,7 @@
         </w:numPr>
       </w:pPr>
       <w:r>
+        <w:lastRenderedPageBreak/>
         <w:t>Logical Component 2 of 2</w:t>
       </w:r>
     </w:p>
@@ -1819,13 +1895,56 @@
     <b:JournalName>Quality Engineering Volume 27</b:JournalName>
     <b:Year>2015</b:Year>
     <b:Pages>477-487</b:Pages>
-    <b:RefOrder>8</b:RefOrder>
+    <b:RefOrder>2</b:RefOrder>
+  </b:Source>
+  <b:Source>
+    <b:Tag>Raw17</b:Tag>
+    <b:SourceType>JournalArticle</b:SourceType>
+    <b:Guid>{1F923710-222C-4195-B89C-9C0CB4C9D805}</b:Guid>
+    <b:Author>
+      <b:Author>
+        <b:Corporate>Rawal et al.</b:Corporate>
+      </b:Author>
+    </b:Author>
+    <b:Title>Predicting Missing Values in a Dataset: Challenges and Approaches</b:Title>
+    <b:JournalName>International Journal of Recent Research Aspects. September 2017, Vol. 4 Issue 3</b:JournalName>
+    <b:Year>2017</b:Year>
+    <b:Pages>34-38</b:Pages>
+    <b:RefOrder>3</b:RefOrder>
+  </b:Source>
+  <b:Source>
+    <b:Tag>Gib16</b:Tag>
+    <b:SourceType>JournalArticle</b:SourceType>
+    <b:Guid>{CFA6A3DD-ECF3-455C-AC32-1C86688E38E9}</b:Guid>
+    <b:Author>
+      <b:Author>
+        <b:NameList>
+          <b:Person>
+            <b:Last>Gibert</b:Last>
+            <b:First>K</b:First>
+          </b:Person>
+          <b:Person>
+            <b:Last>Sanchez-Marre</b:Last>
+            <b:First>M</b:First>
+          </b:Person>
+          <b:Person>
+            <b:Last>Izquierdo</b:Last>
+            <b:First>J</b:First>
+          </b:Person>
+        </b:NameList>
+      </b:Author>
+    </b:Author>
+    <b:Title>A survey on pre-processing techniques: Relevant issues in the context of environmental data mining</b:Title>
+    <b:JournalName>AI Communications. 2016, Vol. 29 Issue 6</b:JournalName>
+    <b:Year>2016</b:Year>
+    <b:Pages>627-663</b:Pages>
+    <b:RefOrder>4</b:RefOrder>
   </b:Source>
 </b:Sources>
 </file>
 
 <file path=customXml/itemProps1.xml><?xml version="1.0" encoding="utf-8"?>
-<ds:datastoreItem xmlns:ds="http://schemas.openxmlformats.org/officeDocument/2006/customXml" ds:itemID="{70899A6D-1C84-46D1-B251-95301D497D8F}">
+<ds:datastoreItem xmlns:ds="http://schemas.openxmlformats.org/officeDocument/2006/customXml" ds:itemID="{035B416C-3502-4E36-BFCB-052995CCE9F8}">
   <ds:schemaRefs>
     <ds:schemaRef ds:uri="http://schemas.openxmlformats.org/officeDocument/2006/bibliography"/>
   </ds:schemaRefs>

</xml_diff>

<commit_message>
outline next two large sections
</commit_message>
<xml_diff>
--- a/Week8_IoT_Capstone/BachmeierNTIM-8.docx
+++ b/Week8_IoT_Capstone/BachmeierNTIM-8.docx
@@ -437,25 +437,73 @@
       </w:r>
     </w:p>
     <w:p>
+      <w:pPr>
+        <w:pStyle w:val="ListParagraph"/>
+        <w:numPr>
+          <w:ilvl w:val="0"/>
+          <w:numId w:val="2"/>
+        </w:numPr>
+      </w:pPr>
+      <w:r>
+        <w:t xml:space="preserve">According to </w:t>
+      </w:r>
+      <w:proofErr w:type="spellStart"/>
+      <w:r>
+        <w:t>Gibert</w:t>
+      </w:r>
+      <w:proofErr w:type="spellEnd"/>
+      <w:r>
+        <w:t xml:space="preserve"> et al. (2016), nearly 70% of all data mining occurs during the cleaning phase.</w:t>
+      </w:r>
+    </w:p>
+    <w:p>
+      <w:pPr>
+        <w:pStyle w:val="ListParagraph"/>
+        <w:numPr>
+          <w:ilvl w:val="0"/>
+          <w:numId w:val="2"/>
+        </w:numPr>
+      </w:pPr>
+      <w:r>
+        <w:t xml:space="preserve">Data Catalog as step in lifecycle </w:t>
+      </w:r>
+      <w:sdt>
+        <w:sdtPr>
+          <w:id w:val="-420421034"/>
+          <w:citation/>
+        </w:sdtPr>
+        <w:sdtContent>
+          <w:r>
+            <w:fldChar w:fldCharType="begin"/>
+          </w:r>
+          <w:r>
+            <w:instrText xml:space="preserve"> CITATION Zam19 \l 1033 </w:instrText>
+          </w:r>
+          <w:r>
+            <w:fldChar w:fldCharType="separate"/>
+          </w:r>
+          <w:r>
+            <w:rPr>
+              <w:noProof/>
+            </w:rPr>
+            <w:t>(Zambetti, Pinto, &amp; Pezzotta, 2019)</w:t>
+          </w:r>
+          <w:r>
+            <w:fldChar w:fldCharType="end"/>
+          </w:r>
+        </w:sdtContent>
+      </w:sdt>
       <w:r>
         <w:tab/>
-        <w:t xml:space="preserve">According to </w:t>
-      </w:r>
-      <w:proofErr w:type="spellStart"/>
-      <w:r>
-        <w:t>Gibert</w:t>
-      </w:r>
-      <w:proofErr w:type="spellEnd"/>
-      <w:r>
-        <w:t xml:space="preserve"> et al. (2016), nearly 70% of all data mining occurs during the cleaning phase.</w:t>
-      </w:r>
-      <w:r>
-        <w:tab/>
-      </w:r>
-    </w:p>
-    <w:p>
-      <w:pPr>
-        <w:ind w:firstLine="720"/>
+      </w:r>
+    </w:p>
+    <w:p>
+      <w:pPr>
+        <w:pStyle w:val="ListParagraph"/>
+        <w:numPr>
+          <w:ilvl w:val="0"/>
+          <w:numId w:val="2"/>
+        </w:numPr>
       </w:pPr>
       <w:r>
         <w:t>Before analysis can begin, the data analyst needs to normalize the incoming data through an extract-transform-load (ETL) process.  This process needs to perform column renaming and reordering, adjusting quantity units, filtering erroneous values, populating missing values, and similar cleanup actions.  When analysis does not handle these aspects upfront, it creates a garbage-in/garbage-out scenario.  For example, a temperature reading of 55 degrees could be manually entered as 555 degrees, causing later analysis to become skewed.</w:t>
@@ -463,15 +511,25 @@
     </w:p>
     <w:p>
       <w:pPr>
-        <w:ind w:firstLine="720"/>
+        <w:pStyle w:val="ListParagraph"/>
+        <w:numPr>
+          <w:ilvl w:val="0"/>
+          <w:numId w:val="2"/>
+        </w:numPr>
       </w:pPr>
       <w:r>
         <w:t>After cleaning and schematizing the incoming data, the next analyst needs to determine which aspects are relevant for their data mining objective.  Having large amounts of unrelated information does not improve results, and for many scenarios, it only slows down model training times.</w:t>
       </w:r>
     </w:p>
     <w:p>
-      <w:r>
-        <w:tab/>
+      <w:pPr>
+        <w:pStyle w:val="ListParagraph"/>
+        <w:numPr>
+          <w:ilvl w:val="0"/>
+          <w:numId w:val="2"/>
+        </w:numPr>
+      </w:pPr>
+      <w:r>
         <w:t>Another critical challenge is handling missing values</w:t>
       </w:r>
       <w:sdt>
@@ -503,8 +561,26 @@
       <w:r>
         <w:t xml:space="preserve"> as they need to be normalized or removed.  These decisions become scenarios specific.</w:t>
       </w:r>
-      <w:bookmarkStart w:id="0" w:name="_GoBack"/>
-      <w:bookmarkEnd w:id="0"/>
+    </w:p>
+    <w:p>
+      <w:pPr>
+        <w:pStyle w:val="ListParagraph"/>
+        <w:numPr>
+          <w:ilvl w:val="0"/>
+          <w:numId w:val="2"/>
+        </w:numPr>
+      </w:pPr>
+      <w:r>
+        <w:t xml:space="preserve">The cleaned data set might need additional enhancements by combining across related information.  For instance, the marketing team can use Point </w:t>
+      </w:r>
+      <w:proofErr w:type="gramStart"/>
+      <w:r>
+        <w:t>Of</w:t>
+      </w:r>
+      <w:proofErr w:type="gramEnd"/>
+      <w:r>
+        <w:t xml:space="preserve"> Sales + Mobile App + seasonal trends to create targeted marketing campaigns</w:t>
+      </w:r>
     </w:p>
     <w:p>
       <w:pPr>
@@ -523,7 +599,106 @@
         </w:numPr>
       </w:pPr>
       <w:r>
-        <w:t>Personal</w:t>
+        <w:lastRenderedPageBreak/>
+        <w:t xml:space="preserve">Tracking inventory across the supply chain has several human touch points that need to consider.  From the </w:t>
+      </w:r>
+      <w:r>
+        <w:rPr>
+          <w:i/>
+          <w:iCs/>
+        </w:rPr>
+        <w:t>supplier</w:t>
+      </w:r>
+      <w:r>
+        <w:t xml:space="preserve"> placing RFID tags on containers to the </w:t>
+      </w:r>
+      <w:r>
+        <w:rPr>
+          <w:i/>
+          <w:iCs/>
+        </w:rPr>
+        <w:t>workers</w:t>
+      </w:r>
+      <w:r>
+        <w:t xml:space="preserve"> at the distribution center that hold these items until needed.  </w:t>
+      </w:r>
+      <w:r>
+        <w:rPr>
+          <w:i/>
+          <w:iCs/>
+        </w:rPr>
+        <w:t xml:space="preserve">Managers </w:t>
+      </w:r>
+      <w:r>
+        <w:t xml:space="preserve">need to be responsible and accountable for their </w:t>
+      </w:r>
+      <w:r>
+        <w:rPr>
+          <w:i/>
+          <w:iCs/>
+        </w:rPr>
+        <w:t>staff</w:t>
+      </w:r>
+      <w:r>
+        <w:t xml:space="preserve"> to follow the standards and report metrics in a timely and accurate manner.  </w:t>
+      </w:r>
+      <w:r>
+        <w:rPr>
+          <w:i/>
+          <w:iCs/>
+        </w:rPr>
+        <w:t xml:space="preserve">Local network managers </w:t>
+      </w:r>
+      <w:r>
+        <w:t xml:space="preserve">do not exist, so some </w:t>
+      </w:r>
+      <w:r>
+        <w:rPr>
+          <w:i/>
+          <w:iCs/>
+        </w:rPr>
+        <w:t>central networking team</w:t>
+      </w:r>
+      <w:r>
+        <w:t xml:space="preserve"> would need to work with IoT vendors to support these sensors.  </w:t>
+      </w:r>
+      <w:r>
+        <w:rPr>
+          <w:i/>
+          <w:iCs/>
+        </w:rPr>
+        <w:t>Operations</w:t>
+      </w:r>
+      <w:r>
+        <w:t xml:space="preserve"> teams need to monitor for anomalies using models created by the </w:t>
+      </w:r>
+      <w:r>
+        <w:rPr>
+          <w:i/>
+          <w:iCs/>
+        </w:rPr>
+        <w:t>data analysis team</w:t>
+      </w:r>
+      <w:r>
+        <w:t xml:space="preserve">.  The analysis </w:t>
+      </w:r>
+      <w:proofErr w:type="gramStart"/>
+      <w:r>
+        <w:t>prioritize</w:t>
+      </w:r>
+      <w:proofErr w:type="gramEnd"/>
+      <w:r>
+        <w:t xml:space="preserve"> which aspects to model based on the </w:t>
+      </w:r>
+      <w:r>
+        <w:rPr>
+          <w:i/>
+          <w:iCs/>
+        </w:rPr>
+        <w:t xml:space="preserve">business leadership </w:t>
+      </w:r>
+      <w:r>
+        <w:t>direction.</w:t>
       </w:r>
     </w:p>
     <w:p>
@@ -535,8 +710,160 @@
         </w:numPr>
       </w:pPr>
       <w:r>
-        <w:t>Hardware</w:t>
-      </w:r>
+        <w:t>Multiple hardware technologies need to be deployed to monitor from the garden to the customer’s review.  These technologies include</w:t>
+      </w:r>
+    </w:p>
+    <w:p>
+      <w:pPr>
+        <w:pStyle w:val="ListParagraph"/>
+        <w:numPr>
+          <w:ilvl w:val="1"/>
+          <w:numId w:val="1"/>
+        </w:numPr>
+      </w:pPr>
+      <w:r>
+        <w:t xml:space="preserve">RFID General tags  </w:t>
+      </w:r>
+      <w:sdt>
+        <w:sdtPr>
+          <w:id w:val="1873110112"/>
+          <w:citation/>
+        </w:sdtPr>
+        <w:sdtContent>
+          <w:r>
+            <w:fldChar w:fldCharType="begin"/>
+          </w:r>
+          <w:r>
+            <w:instrText xml:space="preserve"> CITATION Bal10 \l 1033 </w:instrText>
+          </w:r>
+          <w:r>
+            <w:fldChar w:fldCharType="separate"/>
+          </w:r>
+          <w:r>
+            <w:rPr>
+              <w:noProof/>
+            </w:rPr>
+            <w:t>(Balic et al., 2010)</w:t>
+          </w:r>
+          <w:r>
+            <w:fldChar w:fldCharType="end"/>
+          </w:r>
+        </w:sdtContent>
+      </w:sdt>
+    </w:p>
+    <w:p>
+      <w:pPr>
+        <w:pStyle w:val="ListParagraph"/>
+        <w:numPr>
+          <w:ilvl w:val="1"/>
+          <w:numId w:val="1"/>
+        </w:numPr>
+      </w:pPr>
+      <w:r>
+        <w:t>Inventory Tracking with RFID</w:t>
+      </w:r>
+      <w:sdt>
+        <w:sdtPr>
+          <w:id w:val="553596199"/>
+          <w:citation/>
+        </w:sdtPr>
+        <w:sdtContent>
+          <w:r>
+            <w:fldChar w:fldCharType="begin"/>
+          </w:r>
+          <w:r>
+            <w:instrText xml:space="preserve"> CITATION Zha18 \l 1033 </w:instrText>
+          </w:r>
+          <w:r>
+            <w:fldChar w:fldCharType="separate"/>
+          </w:r>
+          <w:r>
+            <w:rPr>
+              <w:noProof/>
+            </w:rPr>
+            <w:t xml:space="preserve"> (Zhang et al., 2018)</w:t>
+          </w:r>
+          <w:r>
+            <w:fldChar w:fldCharType="end"/>
+          </w:r>
+        </w:sdtContent>
+      </w:sdt>
+    </w:p>
+    <w:p>
+      <w:pPr>
+        <w:pStyle w:val="ListParagraph"/>
+        <w:numPr>
+          <w:ilvl w:val="1"/>
+          <w:numId w:val="1"/>
+        </w:numPr>
+      </w:pPr>
+      <w:r>
+        <w:t xml:space="preserve">Sharing Point of Sales Systems </w:t>
+      </w:r>
+      <w:sdt>
+        <w:sdtPr>
+          <w:id w:val="-285044353"/>
+          <w:citation/>
+        </w:sdtPr>
+        <w:sdtContent>
+          <w:r>
+            <w:fldChar w:fldCharType="begin"/>
+          </w:r>
+          <w:r>
+            <w:instrText xml:space="preserve"> CITATION Cro03 \l 1033 </w:instrText>
+          </w:r>
+          <w:r>
+            <w:fldChar w:fldCharType="separate"/>
+          </w:r>
+          <w:r>
+            <w:rPr>
+              <w:noProof/>
+            </w:rPr>
+            <w:t>(Croson &amp; K, 2003)</w:t>
+          </w:r>
+          <w:r>
+            <w:fldChar w:fldCharType="end"/>
+          </w:r>
+        </w:sdtContent>
+      </w:sdt>
+    </w:p>
+    <w:p>
+      <w:pPr>
+        <w:pStyle w:val="ListParagraph"/>
+        <w:numPr>
+          <w:ilvl w:val="1"/>
+          <w:numId w:val="1"/>
+        </w:numPr>
+      </w:pPr>
+      <w:r>
+        <w:t xml:space="preserve">Smart Restaurant with IoT </w:t>
+      </w:r>
+      <w:sdt>
+        <w:sdtPr>
+          <w:id w:val="178331707"/>
+          <w:citation/>
+        </w:sdtPr>
+        <w:sdtContent>
+          <w:r>
+            <w:fldChar w:fldCharType="begin"/>
+          </w:r>
+          <w:r>
+            <w:instrText xml:space="preserve"> CITATION Kou18 \l 1033 </w:instrText>
+          </w:r>
+          <w:r>
+            <w:fldChar w:fldCharType="separate"/>
+          </w:r>
+          <w:r>
+            <w:rPr>
+              <w:noProof/>
+            </w:rPr>
+            <w:t>(Koubai &amp; Bouyakoub, 2018)</w:t>
+          </w:r>
+          <w:r>
+            <w:fldChar w:fldCharType="end"/>
+          </w:r>
+        </w:sdtContent>
+      </w:sdt>
     </w:p>
     <w:p>
       <w:pPr>
@@ -552,6 +879,128 @@
     </w:p>
     <w:p>
       <w:pPr>
+        <w:pStyle w:val="ListParagraph"/>
+        <w:numPr>
+          <w:ilvl w:val="1"/>
+          <w:numId w:val="1"/>
+        </w:numPr>
+      </w:pPr>
+      <w:r>
+        <w:t>What happens as the number of sensors increases (e.g., instance learning)</w:t>
+      </w:r>
+      <w:sdt>
+        <w:sdtPr>
+          <w:id w:val="-1658461171"/>
+          <w:citation/>
+        </w:sdtPr>
+        <w:sdtContent>
+          <w:r>
+            <w:fldChar w:fldCharType="begin"/>
+          </w:r>
+          <w:r>
+            <w:instrText xml:space="preserve"> CITATION Wit11 \l 1033 </w:instrText>
+          </w:r>
+          <w:r>
+            <w:fldChar w:fldCharType="separate"/>
+          </w:r>
+          <w:r>
+            <w:rPr>
+              <w:noProof/>
+            </w:rPr>
+            <w:t xml:space="preserve"> (Witten, 2011)</w:t>
+          </w:r>
+          <w:r>
+            <w:fldChar w:fldCharType="end"/>
+          </w:r>
+        </w:sdtContent>
+      </w:sdt>
+    </w:p>
+    <w:p>
+      <w:pPr>
+        <w:pStyle w:val="ListParagraph"/>
+        <w:numPr>
+          <w:ilvl w:val="1"/>
+          <w:numId w:val="1"/>
+        </w:numPr>
+      </w:pPr>
+      <w:r>
+        <w:t xml:space="preserve">Stream processing and </w:t>
+      </w:r>
+      <w:proofErr w:type="spellStart"/>
+      <w:r>
+        <w:t>realtime</w:t>
+      </w:r>
+      <w:proofErr w:type="spellEnd"/>
+      <w:r>
+        <w:t xml:space="preserve"> analysis </w:t>
+      </w:r>
+      <w:sdt>
+        <w:sdtPr>
+          <w:id w:val="-475762286"/>
+          <w:citation/>
+        </w:sdtPr>
+        <w:sdtContent>
+          <w:r>
+            <w:fldChar w:fldCharType="begin"/>
+          </w:r>
+          <w:r>
+            <w:instrText xml:space="preserve"> CITATION Bas17 \l 1033 </w:instrText>
+          </w:r>
+          <w:r>
+            <w:fldChar w:fldCharType="separate"/>
+          </w:r>
+          <w:r>
+            <w:rPr>
+              <w:noProof/>
+            </w:rPr>
+            <w:t>(Basanta-Val et al., 2017)</w:t>
+          </w:r>
+          <w:r>
+            <w:fldChar w:fldCharType="end"/>
+          </w:r>
+        </w:sdtContent>
+      </w:sdt>
+    </w:p>
+    <w:p>
+      <w:pPr>
+        <w:pStyle w:val="ListParagraph"/>
+        <w:numPr>
+          <w:ilvl w:val="1"/>
+          <w:numId w:val="1"/>
+        </w:numPr>
+      </w:pPr>
+      <w:r>
+        <w:t xml:space="preserve">Using gestures from video </w:t>
+      </w:r>
+      <w:sdt>
+        <w:sdtPr>
+          <w:id w:val="-1347486662"/>
+          <w:citation/>
+        </w:sdtPr>
+        <w:sdtContent>
+          <w:r>
+            <w:fldChar w:fldCharType="begin"/>
+          </w:r>
+          <w:r>
+            <w:instrText xml:space="preserve"> CITATION Fon161 \l 1033 </w:instrText>
+          </w:r>
+          <w:r>
+            <w:fldChar w:fldCharType="separate"/>
+          </w:r>
+          <w:r>
+            <w:rPr>
+              <w:noProof/>
+            </w:rPr>
+            <w:t>(Fong et al., 2016)</w:t>
+          </w:r>
+          <w:r>
+            <w:fldChar w:fldCharType="end"/>
+          </w:r>
+        </w:sdtContent>
+      </w:sdt>
+    </w:p>
+    <w:p>
+      <w:pPr>
         <w:pStyle w:val="Heading2"/>
       </w:pPr>
       <w:r>
@@ -585,23 +1034,25 @@
         </w:numPr>
       </w:pPr>
       <w:r>
+        <w:t>Logical Component 2 of 2</w:t>
+      </w:r>
+      <w:bookmarkStart w:id="0" w:name="_GoBack"/>
+      <w:bookmarkEnd w:id="0"/>
+    </w:p>
+    <w:p>
+      <w:pPr>
+        <w:pStyle w:val="Heading1"/>
+      </w:pPr>
+      <w:r>
+        <w:t>Section III: Evaluation Procedures</w:t>
+      </w:r>
+    </w:p>
+    <w:p>
+      <w:pPr>
+        <w:pStyle w:val="Heading2"/>
+      </w:pPr>
+      <w:r>
         <w:lastRenderedPageBreak/>
-        <w:t>Logical Component 2 of 2</w:t>
-      </w:r>
-    </w:p>
-    <w:p>
-      <w:pPr>
-        <w:pStyle w:val="Heading1"/>
-      </w:pPr>
-      <w:r>
-        <w:t>Section III: Evaluation Procedures</w:t>
-      </w:r>
-    </w:p>
-    <w:p>
-      <w:pPr>
-        <w:pStyle w:val="Heading2"/>
-      </w:pPr>
-      <w:r>
         <w:t>What statistical techniques can measure process ROI</w:t>
       </w:r>
     </w:p>
@@ -826,7 +1277,7 @@
         <w:rFonts w:ascii="Symbol" w:eastAsiaTheme="minorHAnsi" w:hAnsi="Symbol" w:cs="Times New Roman" w:hint="default"/>
       </w:rPr>
     </w:lvl>
-    <w:lvl w:ilvl="1" w:tplc="04090003" w:tentative="1">
+    <w:lvl w:ilvl="1" w:tplc="04090003">
       <w:start w:val="1"/>
       <w:numFmt w:val="bullet"/>
       <w:lvlText w:val="o"/>
@@ -923,8 +1374,123 @@
       </w:rPr>
     </w:lvl>
   </w:abstractNum>
+  <w:abstractNum w:abstractNumId="1" w15:restartNumberingAfterBreak="0">
+    <w:nsid w:val="704E1D35"/>
+    <w:multiLevelType w:val="hybridMultilevel"/>
+    <w:tmpl w:val="1E783BE0"/>
+    <w:lvl w:ilvl="0" w:tplc="D8A85818">
+      <w:numFmt w:val="bullet"/>
+      <w:lvlText w:val=""/>
+      <w:lvlJc w:val="left"/>
+      <w:pPr>
+        <w:ind w:left="720" w:hanging="360"/>
+      </w:pPr>
+      <w:rPr>
+        <w:rFonts w:ascii="Symbol" w:eastAsiaTheme="minorHAnsi" w:hAnsi="Symbol" w:cs="Times New Roman" w:hint="default"/>
+      </w:rPr>
+    </w:lvl>
+    <w:lvl w:ilvl="1" w:tplc="04090003" w:tentative="1">
+      <w:start w:val="1"/>
+      <w:numFmt w:val="bullet"/>
+      <w:lvlText w:val="o"/>
+      <w:lvlJc w:val="left"/>
+      <w:pPr>
+        <w:ind w:left="1440" w:hanging="360"/>
+      </w:pPr>
+      <w:rPr>
+        <w:rFonts w:ascii="Courier New" w:hAnsi="Courier New" w:cs="Courier New" w:hint="default"/>
+      </w:rPr>
+    </w:lvl>
+    <w:lvl w:ilvl="2" w:tplc="04090005" w:tentative="1">
+      <w:start w:val="1"/>
+      <w:numFmt w:val="bullet"/>
+      <w:lvlText w:val=""/>
+      <w:lvlJc w:val="left"/>
+      <w:pPr>
+        <w:ind w:left="2160" w:hanging="360"/>
+      </w:pPr>
+      <w:rPr>
+        <w:rFonts w:ascii="Wingdings" w:hAnsi="Wingdings" w:hint="default"/>
+      </w:rPr>
+    </w:lvl>
+    <w:lvl w:ilvl="3" w:tplc="04090001" w:tentative="1">
+      <w:start w:val="1"/>
+      <w:numFmt w:val="bullet"/>
+      <w:lvlText w:val=""/>
+      <w:lvlJc w:val="left"/>
+      <w:pPr>
+        <w:ind w:left="2880" w:hanging="360"/>
+      </w:pPr>
+      <w:rPr>
+        <w:rFonts w:ascii="Symbol" w:hAnsi="Symbol" w:hint="default"/>
+      </w:rPr>
+    </w:lvl>
+    <w:lvl w:ilvl="4" w:tplc="04090003" w:tentative="1">
+      <w:start w:val="1"/>
+      <w:numFmt w:val="bullet"/>
+      <w:lvlText w:val="o"/>
+      <w:lvlJc w:val="left"/>
+      <w:pPr>
+        <w:ind w:left="3600" w:hanging="360"/>
+      </w:pPr>
+      <w:rPr>
+        <w:rFonts w:ascii="Courier New" w:hAnsi="Courier New" w:cs="Courier New" w:hint="default"/>
+      </w:rPr>
+    </w:lvl>
+    <w:lvl w:ilvl="5" w:tplc="04090005" w:tentative="1">
+      <w:start w:val="1"/>
+      <w:numFmt w:val="bullet"/>
+      <w:lvlText w:val=""/>
+      <w:lvlJc w:val="left"/>
+      <w:pPr>
+        <w:ind w:left="4320" w:hanging="360"/>
+      </w:pPr>
+      <w:rPr>
+        <w:rFonts w:ascii="Wingdings" w:hAnsi="Wingdings" w:hint="default"/>
+      </w:rPr>
+    </w:lvl>
+    <w:lvl w:ilvl="6" w:tplc="04090001" w:tentative="1">
+      <w:start w:val="1"/>
+      <w:numFmt w:val="bullet"/>
+      <w:lvlText w:val=""/>
+      <w:lvlJc w:val="left"/>
+      <w:pPr>
+        <w:ind w:left="5040" w:hanging="360"/>
+      </w:pPr>
+      <w:rPr>
+        <w:rFonts w:ascii="Symbol" w:hAnsi="Symbol" w:hint="default"/>
+      </w:rPr>
+    </w:lvl>
+    <w:lvl w:ilvl="7" w:tplc="04090003" w:tentative="1">
+      <w:start w:val="1"/>
+      <w:numFmt w:val="bullet"/>
+      <w:lvlText w:val="o"/>
+      <w:lvlJc w:val="left"/>
+      <w:pPr>
+        <w:ind w:left="5760" w:hanging="360"/>
+      </w:pPr>
+      <w:rPr>
+        <w:rFonts w:ascii="Courier New" w:hAnsi="Courier New" w:cs="Courier New" w:hint="default"/>
+      </w:rPr>
+    </w:lvl>
+    <w:lvl w:ilvl="8" w:tplc="04090005" w:tentative="1">
+      <w:start w:val="1"/>
+      <w:numFmt w:val="bullet"/>
+      <w:lvlText w:val=""/>
+      <w:lvlJc w:val="left"/>
+      <w:pPr>
+        <w:ind w:left="6480" w:hanging="360"/>
+      </w:pPr>
+      <w:rPr>
+        <w:rFonts w:ascii="Wingdings" w:hAnsi="Wingdings" w:hint="default"/>
+      </w:rPr>
+    </w:lvl>
+  </w:abstractNum>
   <w:num w:numId="1">
     <w:abstractNumId w:val="0"/>
+  </w:num>
+  <w:num w:numId="2">
+    <w:abstractNumId w:val="1"/>
   </w:num>
 </w:numbering>
 </file>
@@ -1369,7 +1935,6 @@
   <w:style w:type="character" w:default="1" w:styleId="DefaultParagraphFont">
     <w:name w:val="Default Paragraph Font"/>
     <w:uiPriority w:val="1"/>
-    <w:semiHidden/>
     <w:unhideWhenUsed/>
   </w:style>
   <w:style w:type="table" w:default="1" w:styleId="TableNormal">
@@ -1910,7 +2475,7 @@
     <b:JournalName>International Journal of Recent Research Aspects. September 2017, Vol. 4 Issue 3</b:JournalName>
     <b:Year>2017</b:Year>
     <b:Pages>34-38</b:Pages>
-    <b:RefOrder>3</b:RefOrder>
+    <b:RefOrder>4</b:RefOrder>
   </b:Source>
   <b:Source>
     <b:Tag>Gib16</b:Tag>
@@ -1938,13 +2503,167 @@
     <b:JournalName>AI Communications. 2016, Vol. 29 Issue 6</b:JournalName>
     <b:Year>2016</b:Year>
     <b:Pages>627-663</b:Pages>
-    <b:RefOrder>4</b:RefOrder>
+    <b:RefOrder>12</b:RefOrder>
+  </b:Source>
+  <b:Source>
+    <b:Tag>Bal10</b:Tag>
+    <b:SourceType>Book</b:SourceType>
+    <b:Guid>{A157DDE9-0C57-45FB-B277-66866B85693E}</b:Guid>
+    <b:Title>RFID systems: research trends and challenges</b:Title>
+    <b:Year>2010</b:Year>
+    <b:City>Chichester, West Sussex</b:City>
+    <b:Author>
+      <b:Author>
+        <b:Corporate>Balic et al.</b:Corporate>
+      </b:Author>
+    </b:Author>
+    <b:Publisher>Wiley</b:Publisher>
+    <b:RefOrder>5</b:RefOrder>
+  </b:Source>
+  <b:Source>
+    <b:Tag>Zha18</b:Tag>
+    <b:SourceType>JournalArticle</b:SourceType>
+    <b:Guid>{03D56492-F77E-49CD-8C51-602E27D35B02}</b:Guid>
+    <b:Title>Inventory misplacement and demand forecast error in the supply chain: profitable RFID strategies under wholesale and buy-back contracts</b:Title>
+    <b:Year>2018</b:Year>
+    <b:Author>
+      <b:Author>
+        <b:Corporate>Zhang et al.</b:Corporate>
+      </b:Author>
+    </b:Author>
+    <b:JournalName>International Journal of Production Research. Aug2018, Vol. 56 Issue 15</b:JournalName>
+    <b:Pages>5188-5205</b:Pages>
+    <b:RefOrder>6</b:RefOrder>
+  </b:Source>
+  <b:Source>
+    <b:Tag>Cro03</b:Tag>
+    <b:SourceType>JournalArticle</b:SourceType>
+    <b:Guid>{7FBB094D-A89B-4973-85D5-89546C515A2A}</b:Guid>
+    <b:Title>Impact of POS Data Sharing on Supply Chain Management</b:Title>
+    <b:Year>2003</b:Year>
+    <b:Author>
+      <b:Author>
+        <b:NameList>
+          <b:Person>
+            <b:Last>Croson</b:Last>
+            <b:First>R</b:First>
+          </b:Person>
+          <b:Person>
+            <b:Last>K</b:Last>
+            <b:First>Donohue</b:First>
+          </b:Person>
+        </b:NameList>
+      </b:Author>
+    </b:Author>
+    <b:JournalName>Production and Operations Management Vol.12, No. 1</b:JournalName>
+    <b:RefOrder>7</b:RefOrder>
+  </b:Source>
+  <b:Source>
+    <b:Tag>Kou18</b:Tag>
+    <b:SourceType>JournalArticle</b:SourceType>
+    <b:Guid>{C1B88A15-D50D-4FEA-B8F6-825A602EA2A4}</b:Guid>
+    <b:Author>
+      <b:Author>
+        <b:NameList>
+          <b:Person>
+            <b:Last>Koubai</b:Last>
+            <b:First>N</b:First>
+          </b:Person>
+          <b:Person>
+            <b:Last>Bouyakoub</b:Last>
+            <b:First>F</b:First>
+          </b:Person>
+        </b:NameList>
+      </b:Author>
+    </b:Author>
+    <b:Title>MyRestaurant: Smart Restaurant with Recommendation System</b:Title>
+    <b:JournalName>International Journal of Computing and Digital Systems Vol. 8, No. 2</b:JournalName>
+    <b:Year>2018</b:Year>
+    <b:RefOrder>8</b:RefOrder>
+  </b:Source>
+  <b:Source>
+    <b:Tag>Zam19</b:Tag>
+    <b:SourceType>ConferenceProceedings</b:SourceType>
+    <b:Guid>{00FAC725-E82D-4222-B78F-A160E9273769}</b:Guid>
+    <b:Author>
+      <b:Author>
+        <b:NameList>
+          <b:Person>
+            <b:Last>Zambetti</b:Last>
+            <b:First>M</b:First>
+          </b:Person>
+          <b:Person>
+            <b:Last>Pinto</b:Last>
+            <b:First>R</b:First>
+          </b:Person>
+          <b:Person>
+            <b:Last>Pezzotta</b:Last>
+            <b:First>G</b:First>
+          </b:Person>
+        </b:NameList>
+      </b:Author>
+    </b:Author>
+    <b:Title>Data lifecycle and technology-based opportunities in new Product Service System</b:Title>
+    <b:Year>2019</b:Year>
+    <b:ConferenceName>11th CIRP Conference on Industrial Product-Service Systems</b:ConferenceName>
+    <b:City>Zhuhai &amp; Hong Kong, China</b:City>
+    <b:Publisher>Science Direct</b:Publisher>
+    <b:RefOrder>3</b:RefOrder>
+  </b:Source>
+  <b:Source>
+    <b:Tag>Fon161</b:Tag>
+    <b:SourceType>JournalArticle</b:SourceType>
+    <b:Guid>{1E866596-A985-4D9C-92EC-F9C68E0EBCA9}</b:Guid>
+    <b:Title>Improvised methods for tackling big data stream mining challenges: case study of human activity recognition</b:Title>
+    <b:Pages>3927-3959</b:Pages>
+    <b:Year>2016</b:Year>
+    <b:Author>
+      <b:Author>
+        <b:Corporate>Fong et al.</b:Corporate>
+      </b:Author>
+    </b:Author>
+    <b:JournalName>Journal of Supercomputing. October 2016, Vol. 72 Issue 10</b:JournalName>
+    <b:RefOrder>11</b:RefOrder>
+  </b:Source>
+  <b:Source>
+    <b:Tag>Bas17</b:Tag>
+    <b:SourceType>JournalArticle</b:SourceType>
+    <b:Guid>{86F9BA45-42A8-468E-9873-0AC838D2BBB2}</b:Guid>
+    <b:Title>Patterns for Distributed Real-Time Stream Processing</b:Title>
+    <b:Year>2017</b:Year>
+    <b:Author>
+      <b:Author>
+        <b:Corporate>Basanta-Val et al.</b:Corporate>
+      </b:Author>
+    </b:Author>
+    <b:JournalName>IEEE TRANSACTIONS ON PARALLEL AND DISTRIBUTED SYSTEMS, VOL. 28, NO. 11, NOVEMBER 2017</b:JournalName>
+    <b:RefOrder>10</b:RefOrder>
+  </b:Source>
+  <b:Source>
+    <b:Tag>Wit11</b:Tag>
+    <b:SourceType>Book</b:SourceType>
+    <b:Guid>{393AD54E-8158-4697-8606-A990E2CC5CE3}</b:Guid>
+    <b:Title>Data Mining: Practical Machine Learning Tools and Techniques, 3rd Edition</b:Title>
+    <b:Year>2011</b:Year>
+    <b:Author>
+      <b:Author>
+        <b:NameList>
+          <b:Person>
+            <b:Last>Witten</b:Last>
+            <b:First>I</b:First>
+          </b:Person>
+        </b:NameList>
+      </b:Author>
+    </b:Author>
+    <b:City>Amsterdam</b:City>
+    <b:Publisher>Morgan Kaufmann</b:Publisher>
+    <b:RefOrder>9</b:RefOrder>
   </b:Source>
 </b:Sources>
 </file>
 
 <file path=customXml/itemProps1.xml><?xml version="1.0" encoding="utf-8"?>
-<ds:datastoreItem xmlns:ds="http://schemas.openxmlformats.org/officeDocument/2006/customXml" ds:itemID="{035B416C-3502-4E36-BFCB-052995CCE9F8}">
+<ds:datastoreItem xmlns:ds="http://schemas.openxmlformats.org/officeDocument/2006/customXml" ds:itemID="{0E23A20B-1221-4F68-9815-519FA5026F86}">
   <ds:schemaRefs>
     <ds:schemaRef ds:uri="http://schemas.openxmlformats.org/officeDocument/2006/bibliography"/>
   </ds:schemaRefs>

</xml_diff>

<commit_message>
add section on logical components
</commit_message>
<xml_diff>
--- a/Week8_IoT_Capstone/BachmeierNTIM-8.docx
+++ b/Week8_IoT_Capstone/BachmeierNTIM-8.docx
@@ -624,8 +624,6 @@
       <w:r>
         <w:t xml:space="preserve"> et al. (2016), most analysts spend nearly 70% of experimentation time cleaning and preparing data.</w:t>
       </w:r>
-      <w:bookmarkStart w:id="0" w:name="_GoBack"/>
-      <w:bookmarkEnd w:id="0"/>
     </w:p>
     <w:p/>
     <w:p>
@@ -1105,15 +1103,13 @@
         </w:numPr>
       </w:pPr>
       <w:r>
-        <w:t xml:space="preserve">Stream processing and </w:t>
-      </w:r>
-      <w:proofErr w:type="spellStart"/>
-      <w:r>
-        <w:t>realtime</w:t>
-      </w:r>
-      <w:proofErr w:type="spellEnd"/>
-      <w:r>
-        <w:t xml:space="preserve"> analysis </w:t>
+        <w:t>Stream processing and real</w:t>
+      </w:r>
+      <w:r>
+        <w:t>-</w:t>
+      </w:r>
+      <w:r>
+        <w:t xml:space="preserve">time analysis </w:t>
       </w:r>
       <w:sdt>
         <w:sdtPr>
@@ -1151,34 +1147,39 @@
       </w:r>
     </w:p>
     <w:p>
-      <w:pPr>
-        <w:pStyle w:val="ListParagraph"/>
-        <w:numPr>
-          <w:ilvl w:val="0"/>
-          <w:numId w:val="1"/>
-        </w:numPr>
-      </w:pPr>
-      <w:r>
-        <w:t>Logical Compone</w:t>
-      </w:r>
-      <w:r>
-        <w:t>n</w:t>
-      </w:r>
-      <w:r>
-        <w:t>t 1 of 2</w:t>
-      </w:r>
-    </w:p>
-    <w:p>
-      <w:pPr>
-        <w:pStyle w:val="ListParagraph"/>
-        <w:numPr>
-          <w:ilvl w:val="0"/>
-          <w:numId w:val="1"/>
-        </w:numPr>
-      </w:pPr>
-      <w:r>
-        <w:t>Logical Component 2 of 2</w:t>
-      </w:r>
+      <w:r>
+        <w:tab/>
+        <w:t xml:space="preserve">The semantic model represents a logical component of the distribution, food preparation, or customer satisfaction systems.  Each model instance represents a state in time snapshot of various interconnected sensors that collectively describe the broader state.  For instance, the state of an individual restaurant site might record hourly the number of guests and workers, weather conditions, inventory levels, storage temperatures, and inner atmospheric levels.  Independently these data points can only tell part of the story, versus their correlated aggregate structure </w:t>
+      </w:r>
+      <w:r>
+        <w:lastRenderedPageBreak/>
+        <w:t xml:space="preserve">communicates the detail.  Consider knowing that the number of guests was low for a </w:t>
+      </w:r>
+      <w:proofErr w:type="gramStart"/>
+      <w:r>
+        <w:t>particular hour</w:t>
+      </w:r>
+      <w:proofErr w:type="gramEnd"/>
+      <w:r>
+        <w:t>, and asking is that a concern?  If the worker count is also low or there is a hurricane, then perhaps it is expected.  Are some of the guests likely to get food poison?  If the model knows how many employees are on sick and the storage temperature variability, then a calculatable probability exists. Similarly, the inventory lifecycle is a temporal model where each checkpoint represents a point in time.  At each checkpoint, collecting per container features, such as contents, GPS coordinates, time stamps, and storage conditions, allows the business to predict the decay of that produce at higher precision.</w:t>
+      </w:r>
+    </w:p>
+    <w:p>
+      <w:r>
+        <w:tab/>
+        <w:t xml:space="preserve">Many assumptions come into these models, such they are complete and not malicious.  If an employee was negligent with the storage of inventory, they might seek to cover their tracks to avoid retribution from management (e.g., reporting erroneous values).  Concept drift occurs when the features of the model no longer align with predictions.  This scenario could happen as preparation items move between stations, and relabeling does not occur, causing telemetry signals with the </w:t>
+      </w:r>
+      <w:r>
+        <w:t>meat-slicer reporting as the toaster</w:t>
+      </w:r>
+      <w:r>
+        <w:t>.</w:t>
+      </w:r>
+      <w:r>
+        <w:t xml:space="preserve">  For specific prediction solutions, this inaccurate state could prevent detection and safety alerting, among other undesirable behaviors.  Partial mitigation of these issues can occur during the data cleaning phase by including a curation phase to classify and predict the telemetry source.  Imagine a smart outlet is reporting the power consumption—a mixer and toaster will have different time graph distributions and thus different signatures (e.g., Jenson-Shannon Divergence).</w:t>
+      </w:r>
+      <w:bookmarkStart w:id="0" w:name="_GoBack"/>
+      <w:bookmarkEnd w:id="0"/>
     </w:p>
     <w:p>
       <w:pPr>
@@ -3654,7 +3655,7 @@
 </file>
 
 <file path=customXml/itemProps1.xml><?xml version="1.0" encoding="utf-8"?>
-<ds:datastoreItem xmlns:ds="http://schemas.openxmlformats.org/officeDocument/2006/customXml" ds:itemID="{174E5928-02BB-47FB-9239-FF76A298BEDF}">
+<ds:datastoreItem xmlns:ds="http://schemas.openxmlformats.org/officeDocument/2006/customXml" ds:itemID="{45BDEEC3-E44E-4288-B900-2A538C0ABDE8}">
   <ds:schemaRefs>
     <ds:schemaRef ds:uri="http://schemas.openxmlformats.org/officeDocument/2006/bibliography"/>
   </ds:schemaRefs>

</xml_diff>

<commit_message>
more content for goal setting
</commit_message>
<xml_diff>
--- a/Week8_IoT_Capstone/BachmeierNTIM-8.docx
+++ b/Week8_IoT_Capstone/BachmeierNTIM-8.docx
@@ -470,52 +470,22 @@
       <w:r>
         <w:t xml:space="preserve">  </w:t>
       </w:r>
-    </w:p>
-    <w:p>
-      <w:pPr>
-        <w:pStyle w:val="ListParagraph"/>
-        <w:numPr>
-          <w:ilvl w:val="0"/>
-          <w:numId w:val="3"/>
-        </w:numPr>
-      </w:pPr>
-      <w:proofErr w:type="spellStart"/>
-      <w:r>
-        <w:t>Snee</w:t>
-      </w:r>
-      <w:proofErr w:type="spellEnd"/>
-      <w:r>
-        <w:t xml:space="preserve"> (2015) misconception that lots of data + analysis = magic.</w:t>
-      </w:r>
-    </w:p>
-    <w:p>
-      <w:pPr>
-        <w:pStyle w:val="ListParagraph"/>
-        <w:numPr>
-          <w:ilvl w:val="0"/>
-          <w:numId w:val="3"/>
-        </w:numPr>
-      </w:pPr>
-      <w:r>
-        <w:t>A recent outbreak of food poisoning at some locations has damaged the brand</w:t>
-      </w:r>
-      <w:r>
-        <w:t>’</w:t>
-      </w:r>
-      <w:r>
-        <w:t>s image and caused a significant decrease in sales.  The leadership team wants to restore consumer confidence by operationalizing their data lake to answer targeted questions about the incident.  Which sites are likely to have an outbreak next?  Are food handling procedures being followed?  Who should promotional material target?</w:t>
-      </w:r>
-    </w:p>
-    <w:p>
-      <w:pPr>
-        <w:pStyle w:val="ListParagraph"/>
-        <w:numPr>
-          <w:ilvl w:val="0"/>
-          <w:numId w:val="3"/>
-        </w:numPr>
-      </w:pPr>
-      <w:r>
-        <w:t xml:space="preserve">Cost for carrying inventory and </w:t>
+      <w:r>
+        <w:t>Consider the scenario where the organization wants to execute the most efficient marketing campaign using the least amount of resources.  Without proper planning, the business might stumble upon an acceptable deliverable (local maxima).  However, they are unlikely to encounter the global maxima.  If instead, the company explicitly defined the objective as “increase awareness of their product to minorities and underserved rural populations,” then it becomes possible to rate the quality of supporting evidence.  Now that a logical base case exists, the company can review public and private data providers and perform an initial inclusion filter.  For instance, governmental census information contains population statistics that describe high-value segments to target physical advertisements</w:t>
+      </w:r>
+      <w:r>
+        <w:t>.</w:t>
+      </w:r>
+    </w:p>
+    <w:p>
+      <w:pPr>
+        <w:ind w:firstLine="360"/>
+      </w:pPr>
+      <w:r>
+        <w:t>Businesses with perishable supply chains hold risk in their carrying inventory.  If there is too much inventory, then capital is unavailable for other activities, and too little will miss sales opportunities</w:t>
+      </w:r>
+      <w:r>
+        <w:t xml:space="preserve"> </w:t>
       </w:r>
       <w:sdt>
         <w:sdtPr>
@@ -543,17 +513,31 @@
           </w:r>
         </w:sdtContent>
       </w:sdt>
-    </w:p>
-    <w:p>
-      <w:pPr>
-        <w:pStyle w:val="ListParagraph"/>
-        <w:numPr>
-          <w:ilvl w:val="0"/>
-          <w:numId w:val="3"/>
-        </w:numPr>
-      </w:pPr>
-      <w:r>
-        <w:t xml:space="preserve">Social media intelligence and impact on customer satisfaction </w:t>
+      <w:r>
+        <w:t xml:space="preserve">.  The organization needs to define this optimization objective </w:t>
+      </w:r>
+      <w:r>
+        <w:t>Specific, Measurable, Attainable, Realistic, and Timely (SMART).</w:t>
+      </w:r>
+      <w:r>
+        <w:t xml:space="preserve">  For instance, using the inventory tracking and point of sales information can funnel into a forecasting model that predicts how many apples the business will need for the next two weeks.  As the precision of this model increases the amount of excess carry can </w:t>
+      </w:r>
+      <w:proofErr w:type="gramStart"/>
+      <w:r>
+        <w:t>decrease, and</w:t>
+      </w:r>
+      <w:proofErr w:type="gramEnd"/>
+      <w:r>
+        <w:t xml:space="preserve"> improve sales margins. </w:t>
+      </w:r>
+      <w:r>
+        <w:t xml:space="preserve"> </w:t>
+      </w:r>
+      <w:r>
+        <w:t>Social media intelligence is a crystal ball into customer preferences, and provides should be a goal of all businesses</w:t>
+      </w:r>
+      <w:r>
+        <w:t xml:space="preserve"> </w:t>
       </w:r>
       <w:sdt>
         <w:sdtPr>
@@ -581,6 +565,12 @@
           </w:r>
         </w:sdtContent>
       </w:sdt>
+      <w:r>
+        <w:t>.</w:t>
+      </w:r>
+      <w:r>
+        <w:t xml:space="preserve">  Black Bean could look to expand its loyalty rewards members through Facebook or Twitter advertising.  </w:t>
+      </w:r>
     </w:p>
     <w:p>
       <w:r>
@@ -592,6 +582,7 @@
         <w:pStyle w:val="Heading1"/>
       </w:pPr>
       <w:r>
+        <w:lastRenderedPageBreak/>
         <w:t>Section II: Collecting and Enhancement</w:t>
       </w:r>
     </w:p>
@@ -622,11 +613,7 @@
       </w:r>
       <w:proofErr w:type="spellEnd"/>
       <w:r>
-        <w:t xml:space="preserve"> a network failure, versus a smart outlet means the associated device is disabled.  Depending on the prediction scenario, these missing values could be the most or least important detail, since the algorithm cannot magically discover these internal rules, </w:t>
-      </w:r>
-      <w:r>
-        <w:lastRenderedPageBreak/>
-        <w:t xml:space="preserve">training data must account for these examples.  According to </w:t>
+        <w:t xml:space="preserve"> a network failure, versus a smart outlet means the associated device is disabled.  Depending on the prediction scenario, these missing values could be the most or least important detail, since the algorithm cannot magically discover these internal rules, training data must account for these examples.  According to </w:t>
       </w:r>
       <w:proofErr w:type="spellStart"/>
       <w:r>
@@ -700,7 +687,11 @@
         </w:numPr>
       </w:pPr>
       <w:r>
-        <w:t>After cleaning and schematizing the incoming data, the next analyst needs to determine which aspects are relevant for their data mining objective.  Having large amounts of unrelated information does not improve results, and for many scenarios, it only slows down model training times.</w:t>
+        <w:t xml:space="preserve">After cleaning and schematizing the incoming data, the next analyst needs to determine which aspects are relevant for their data mining objective.  Having large amounts of </w:t>
+      </w:r>
+      <w:r>
+        <w:lastRenderedPageBreak/>
+        <w:t>unrelated information does not improve results, and for many scenarios, it only slows down model training times.</w:t>
       </w:r>
     </w:p>
     <w:p>
@@ -801,11 +792,7 @@
         <w:t>workers</w:t>
       </w:r>
       <w:r>
-        <w:t xml:space="preserve"> at the </w:t>
-      </w:r>
-      <w:r>
-        <w:lastRenderedPageBreak/>
-        <w:t xml:space="preserve">distribution center that hold these items until needed.  </w:t>
+        <w:t xml:space="preserve"> at the distribution center that hold these items until needed.  </w:t>
       </w:r>
       <w:r>
         <w:rPr>
@@ -1077,6 +1064,7 @@
         </w:numPr>
       </w:pPr>
       <w:r>
+        <w:lastRenderedPageBreak/>
         <w:t>What happens as the number of sensors increases (e.g., instance learning)</w:t>
       </w:r>
       <w:sdt>
@@ -1161,25 +1149,25 @@
     <w:p>
       <w:r>
         <w:tab/>
-        <w:t xml:space="preserve">The semantic model represents a logical component of the distribution, food preparation, or customer satisfaction systems.  Each model instance represents a state in time snapshot of various interconnected sensors that collectively describe the broader state.  For instance, the state of an individual restaurant site might record hourly the number of guests and workers, weather conditions, inventory levels, storage temperatures, and inner atmospheric levels.  Independently these data points can only tell part of the story, versus their correlated aggregate structure </w:t>
+        <w:t xml:space="preserve">The semantic model represents a logical component of the distribution, food preparation, or customer satisfaction systems.  Each model instance represents a state in time snapshot of various interconnected sensors that collectively describe the broader state.  For instance, the state of an individual restaurant site might record hourly the number of guests and workers, weather conditions, inventory levels, storage temperatures, and inner atmospheric levels.  Independently these data points can only tell part of the story, versus their correlated aggregate structure communicates the detail.  Consider knowing that the number of guests was low for a </w:t>
+      </w:r>
+      <w:proofErr w:type="gramStart"/>
+      <w:r>
+        <w:t>particular hour</w:t>
+      </w:r>
+      <w:proofErr w:type="gramEnd"/>
+      <w:r>
+        <w:t>, and asking is that a concern?  If the worker count is also low or there is a hurricane, then perhaps it is expected.  Are some of the guests likely to get food poison?  If the model knows how many employees are on sick and the storage temperature variability, then a calculatable probability exists. Similarly, the inventory lifecycle is a temporal model where each checkpoint represents a point in time.  At each checkpoint, collecting per container features, such as contents, GPS coordinates, time stamps, and storage conditions, allows the business to predict the decay of that produce at higher precision.</w:t>
+      </w:r>
+    </w:p>
+    <w:p>
+      <w:r>
+        <w:tab/>
+        <w:t xml:space="preserve">Many assumptions come into these models, such they are complete and not malicious.  If an employee was negligent with the storage of inventory, they might seek to cover their tracks to avoid retribution from management (e.g., reporting erroneous values).  Concept drift occurs when the features of the model no longer align with predictions.  This scenario could happen as preparation items move between stations, and relabeling does not occur, causing telemetry </w:t>
       </w:r>
       <w:r>
         <w:lastRenderedPageBreak/>
-        <w:t xml:space="preserve">communicates the detail.  Consider knowing that the number of guests was low for a </w:t>
-      </w:r>
-      <w:proofErr w:type="gramStart"/>
-      <w:r>
-        <w:t>particular hour</w:t>
-      </w:r>
-      <w:proofErr w:type="gramEnd"/>
-      <w:r>
-        <w:t>, and asking is that a concern?  If the worker count is also low or there is a hurricane, then perhaps it is expected.  Are some of the guests likely to get food poison?  If the model knows how many employees are on sick and the storage temperature variability, then a calculatable probability exists. Similarly, the inventory lifecycle is a temporal model where each checkpoint represents a point in time.  At each checkpoint, collecting per container features, such as contents, GPS coordinates, time stamps, and storage conditions, allows the business to predict the decay of that produce at higher precision.</w:t>
-      </w:r>
-    </w:p>
-    <w:p>
-      <w:r>
-        <w:tab/>
-        <w:t xml:space="preserve">Many assumptions come into these models, such they are complete and not malicious.  If an employee was negligent with the storage of inventory, they might seek to cover their tracks to avoid retribution from management (e.g., reporting erroneous values).  Concept drift occurs when the features of the model no longer align with predictions.  This scenario could happen as preparation items move between stations, and relabeling does not occur, causing telemetry signals with the </w:t>
+        <w:t xml:space="preserve">signals with the </w:t>
       </w:r>
       <w:r>
         <w:t>meat-slicer reporting as the toaster</w:t>
@@ -1297,8 +1285,6 @@
       <w:pPr>
         <w:pStyle w:val="Heading1"/>
       </w:pPr>
-      <w:bookmarkStart w:id="0" w:name="_GoBack"/>
-      <w:bookmarkEnd w:id="0"/>
       <w:r>
         <w:lastRenderedPageBreak/>
         <w:t xml:space="preserve">Section IV: </w:t>
@@ -1467,6 +1453,8 @@
       <w:pPr>
         <w:pStyle w:val="Heading1"/>
       </w:pPr>
+      <w:bookmarkStart w:id="0" w:name="_GoBack"/>
+      <w:bookmarkEnd w:id="0"/>
       <w:r>
         <w:t>Conclusions</w:t>
       </w:r>
@@ -3625,7 +3613,7 @@
 </file>
 
 <file path=customXml/itemProps1.xml><?xml version="1.0" encoding="utf-8"?>
-<ds:datastoreItem xmlns:ds="http://schemas.openxmlformats.org/officeDocument/2006/customXml" ds:itemID="{CA6EBF4D-9349-467B-94DB-D05813F0E647}">
+<ds:datastoreItem xmlns:ds="http://schemas.openxmlformats.org/officeDocument/2006/customXml" ds:itemID="{76A4FBF2-4E8F-4711-9F96-9C4687390372}">
   <ds:schemaRefs>
     <ds:schemaRef ds:uri="http://schemas.openxmlformats.org/officeDocument/2006/bibliography"/>
   </ds:schemaRefs>

</xml_diff>

<commit_message>
all grammerly warnings pass
</commit_message>
<xml_diff>
--- a/Week8_IoT_Capstone/BachmeierNTIM-8.docx
+++ b/Week8_IoT_Capstone/BachmeierNTIM-8.docx
@@ -84,15 +84,1211 @@
       </w:r>
     </w:p>
     <w:p>
+      <w:r>
+        <w:br w:type="page"/>
+      </w:r>
+    </w:p>
+    <w:bookmarkStart w:id="0" w:name="_Toc36388991" w:displacedByCustomXml="next"/>
+    <w:sdt>
+      <w:sdtPr>
+        <w:id w:val="1300489822"/>
+        <w:docPartObj>
+          <w:docPartGallery w:val="Table of Contents"/>
+          <w:docPartUnique/>
+        </w:docPartObj>
+      </w:sdtPr>
+      <w:sdtEndPr>
+        <w:rPr>
+          <w:bCs/>
+          <w:noProof/>
+        </w:rPr>
+      </w:sdtEndPr>
+      <w:sdtContent>
+        <w:p>
+          <w:pPr>
+            <w:pStyle w:val="Heading1"/>
+          </w:pPr>
+          <w:r>
+            <w:t>Table of Contents</w:t>
+          </w:r>
+          <w:bookmarkEnd w:id="0"/>
+        </w:p>
+        <w:p>
+          <w:pPr>
+            <w:pStyle w:val="TOC1"/>
+            <w:tabs>
+              <w:tab w:val="right" w:leader="dot" w:pos="9350"/>
+            </w:tabs>
+            <w:rPr>
+              <w:rFonts w:asciiTheme="minorHAnsi" w:eastAsiaTheme="minorEastAsia" w:hAnsiTheme="minorHAnsi" w:cstheme="minorBidi"/>
+              <w:noProof/>
+              <w:sz w:val="22"/>
+              <w:szCs w:val="22"/>
+            </w:rPr>
+          </w:pPr>
+          <w:r>
+            <w:fldChar w:fldCharType="begin"/>
+          </w:r>
+          <w:r>
+            <w:instrText xml:space="preserve"> TOC \o "1-3" \h \z \u </w:instrText>
+          </w:r>
+          <w:r>
+            <w:fldChar w:fldCharType="separate"/>
+          </w:r>
+          <w:hyperlink w:anchor="_Toc36388991" w:history="1">
+            <w:r>
+              <w:rPr>
+                <w:rStyle w:val="Hyperlink"/>
+                <w:noProof/>
+              </w:rPr>
+              <w:t>Table of Contents</w:t>
+            </w:r>
+            <w:r>
+              <w:rPr>
+                <w:noProof/>
+                <w:webHidden/>
+              </w:rPr>
+              <w:tab/>
+            </w:r>
+            <w:r>
+              <w:rPr>
+                <w:noProof/>
+                <w:webHidden/>
+              </w:rPr>
+              <w:fldChar w:fldCharType="begin"/>
+            </w:r>
+            <w:r>
+              <w:rPr>
+                <w:noProof/>
+                <w:webHidden/>
+              </w:rPr>
+              <w:instrText xml:space="preserve"> PAGEREF _Toc36388991 \h </w:instrText>
+            </w:r>
+            <w:r>
+              <w:rPr>
+                <w:noProof/>
+                <w:webHidden/>
+              </w:rPr>
+            </w:r>
+            <w:r>
+              <w:rPr>
+                <w:noProof/>
+                <w:webHidden/>
+              </w:rPr>
+              <w:fldChar w:fldCharType="separate"/>
+            </w:r>
+            <w:r>
+              <w:rPr>
+                <w:noProof/>
+                <w:webHidden/>
+              </w:rPr>
+              <w:t>1</w:t>
+            </w:r>
+            <w:r>
+              <w:rPr>
+                <w:noProof/>
+                <w:webHidden/>
+              </w:rPr>
+              <w:fldChar w:fldCharType="end"/>
+            </w:r>
+          </w:hyperlink>
+        </w:p>
+        <w:p>
+          <w:pPr>
+            <w:pStyle w:val="TOC2"/>
+            <w:tabs>
+              <w:tab w:val="right" w:leader="dot" w:pos="9350"/>
+            </w:tabs>
+            <w:rPr>
+              <w:rFonts w:asciiTheme="minorHAnsi" w:eastAsiaTheme="minorEastAsia" w:hAnsiTheme="minorHAnsi" w:cstheme="minorBidi"/>
+              <w:noProof/>
+              <w:sz w:val="22"/>
+              <w:szCs w:val="22"/>
+            </w:rPr>
+          </w:pPr>
+          <w:hyperlink w:anchor="_Toc36388992" w:history="1">
+            <w:r>
+              <w:rPr>
+                <w:rStyle w:val="Hyperlink"/>
+                <w:noProof/>
+              </w:rPr>
+              <w:t>Abstract</w:t>
+            </w:r>
+            <w:r>
+              <w:rPr>
+                <w:noProof/>
+                <w:webHidden/>
+              </w:rPr>
+              <w:tab/>
+            </w:r>
+            <w:r>
+              <w:rPr>
+                <w:noProof/>
+                <w:webHidden/>
+              </w:rPr>
+              <w:fldChar w:fldCharType="begin"/>
+            </w:r>
+            <w:r>
+              <w:rPr>
+                <w:noProof/>
+                <w:webHidden/>
+              </w:rPr>
+              <w:instrText xml:space="preserve"> PAGEREF _Toc36388992 \h </w:instrText>
+            </w:r>
+            <w:r>
+              <w:rPr>
+                <w:noProof/>
+                <w:webHidden/>
+              </w:rPr>
+            </w:r>
+            <w:r>
+              <w:rPr>
+                <w:noProof/>
+                <w:webHidden/>
+              </w:rPr>
+              <w:fldChar w:fldCharType="separate"/>
+            </w:r>
+            <w:r>
+              <w:rPr>
+                <w:noProof/>
+                <w:webHidden/>
+              </w:rPr>
+              <w:t>2</w:t>
+            </w:r>
+            <w:r>
+              <w:rPr>
+                <w:noProof/>
+                <w:webHidden/>
+              </w:rPr>
+              <w:fldChar w:fldCharType="end"/>
+            </w:r>
+          </w:hyperlink>
+        </w:p>
+        <w:p>
+          <w:pPr>
+            <w:pStyle w:val="TOC1"/>
+            <w:tabs>
+              <w:tab w:val="right" w:leader="dot" w:pos="9350"/>
+            </w:tabs>
+            <w:rPr>
+              <w:rFonts w:asciiTheme="minorHAnsi" w:eastAsiaTheme="minorEastAsia" w:hAnsiTheme="minorHAnsi" w:cstheme="minorBidi"/>
+              <w:noProof/>
+              <w:sz w:val="22"/>
+              <w:szCs w:val="22"/>
+            </w:rPr>
+          </w:pPr>
+          <w:hyperlink w:anchor="_Toc36388993" w:history="1">
+            <w:r>
+              <w:rPr>
+                <w:rStyle w:val="Hyperlink"/>
+                <w:noProof/>
+              </w:rPr>
+              <w:t>Section I: Business Structure</w:t>
+            </w:r>
+            <w:r>
+              <w:rPr>
+                <w:noProof/>
+                <w:webHidden/>
+              </w:rPr>
+              <w:tab/>
+            </w:r>
+            <w:r>
+              <w:rPr>
+                <w:noProof/>
+                <w:webHidden/>
+              </w:rPr>
+              <w:fldChar w:fldCharType="begin"/>
+            </w:r>
+            <w:r>
+              <w:rPr>
+                <w:noProof/>
+                <w:webHidden/>
+              </w:rPr>
+              <w:instrText xml:space="preserve"> PAGEREF _Toc36388993 \h </w:instrText>
+            </w:r>
+            <w:r>
+              <w:rPr>
+                <w:noProof/>
+                <w:webHidden/>
+              </w:rPr>
+            </w:r>
+            <w:r>
+              <w:rPr>
+                <w:noProof/>
+                <w:webHidden/>
+              </w:rPr>
+              <w:fldChar w:fldCharType="separate"/>
+            </w:r>
+            <w:r>
+              <w:rPr>
+                <w:noProof/>
+                <w:webHidden/>
+              </w:rPr>
+              <w:t>3</w:t>
+            </w:r>
+            <w:r>
+              <w:rPr>
+                <w:noProof/>
+                <w:webHidden/>
+              </w:rPr>
+              <w:fldChar w:fldCharType="end"/>
+            </w:r>
+          </w:hyperlink>
+        </w:p>
+        <w:p>
+          <w:pPr>
+            <w:pStyle w:val="TOC2"/>
+            <w:tabs>
+              <w:tab w:val="right" w:leader="dot" w:pos="9350"/>
+            </w:tabs>
+            <w:rPr>
+              <w:rFonts w:asciiTheme="minorHAnsi" w:eastAsiaTheme="minorEastAsia" w:hAnsiTheme="minorHAnsi" w:cstheme="minorBidi"/>
+              <w:noProof/>
+              <w:sz w:val="22"/>
+              <w:szCs w:val="22"/>
+            </w:rPr>
+          </w:pPr>
+          <w:hyperlink w:anchor="_Toc36388994" w:history="1">
+            <w:r>
+              <w:rPr>
+                <w:rStyle w:val="Hyperlink"/>
+                <w:noProof/>
+              </w:rPr>
+              <w:t>Case Study</w:t>
+            </w:r>
+            <w:r>
+              <w:rPr>
+                <w:noProof/>
+                <w:webHidden/>
+              </w:rPr>
+              <w:tab/>
+            </w:r>
+            <w:r>
+              <w:rPr>
+                <w:noProof/>
+                <w:webHidden/>
+              </w:rPr>
+              <w:fldChar w:fldCharType="begin"/>
+            </w:r>
+            <w:r>
+              <w:rPr>
+                <w:noProof/>
+                <w:webHidden/>
+              </w:rPr>
+              <w:instrText xml:space="preserve"> PAGEREF _Toc36388994 \h </w:instrText>
+            </w:r>
+            <w:r>
+              <w:rPr>
+                <w:noProof/>
+                <w:webHidden/>
+              </w:rPr>
+            </w:r>
+            <w:r>
+              <w:rPr>
+                <w:noProof/>
+                <w:webHidden/>
+              </w:rPr>
+              <w:fldChar w:fldCharType="separate"/>
+            </w:r>
+            <w:r>
+              <w:rPr>
+                <w:noProof/>
+                <w:webHidden/>
+              </w:rPr>
+              <w:t>3</w:t>
+            </w:r>
+            <w:r>
+              <w:rPr>
+                <w:noProof/>
+                <w:webHidden/>
+              </w:rPr>
+              <w:fldChar w:fldCharType="end"/>
+            </w:r>
+          </w:hyperlink>
+        </w:p>
+        <w:p>
+          <w:pPr>
+            <w:pStyle w:val="TOC2"/>
+            <w:tabs>
+              <w:tab w:val="right" w:leader="dot" w:pos="9350"/>
+            </w:tabs>
+            <w:rPr>
+              <w:rFonts w:asciiTheme="minorHAnsi" w:eastAsiaTheme="minorEastAsia" w:hAnsiTheme="minorHAnsi" w:cstheme="minorBidi"/>
+              <w:noProof/>
+              <w:sz w:val="22"/>
+              <w:szCs w:val="22"/>
+            </w:rPr>
+          </w:pPr>
+          <w:hyperlink w:anchor="_Toc36388995" w:history="1">
+            <w:r>
+              <w:rPr>
+                <w:rStyle w:val="Hyperlink"/>
+                <w:noProof/>
+              </w:rPr>
+              <w:t>What types of data artifacts exist</w:t>
+            </w:r>
+            <w:r>
+              <w:rPr>
+                <w:noProof/>
+                <w:webHidden/>
+              </w:rPr>
+              <w:tab/>
+            </w:r>
+            <w:r>
+              <w:rPr>
+                <w:noProof/>
+                <w:webHidden/>
+              </w:rPr>
+              <w:fldChar w:fldCharType="begin"/>
+            </w:r>
+            <w:r>
+              <w:rPr>
+                <w:noProof/>
+                <w:webHidden/>
+              </w:rPr>
+              <w:instrText xml:space="preserve"> PAGEREF _Toc36388995 \h </w:instrText>
+            </w:r>
+            <w:r>
+              <w:rPr>
+                <w:noProof/>
+                <w:webHidden/>
+              </w:rPr>
+            </w:r>
+            <w:r>
+              <w:rPr>
+                <w:noProof/>
+                <w:webHidden/>
+              </w:rPr>
+              <w:fldChar w:fldCharType="separate"/>
+            </w:r>
+            <w:r>
+              <w:rPr>
+                <w:noProof/>
+                <w:webHidden/>
+              </w:rPr>
+              <w:t>4</w:t>
+            </w:r>
+            <w:r>
+              <w:rPr>
+                <w:noProof/>
+                <w:webHidden/>
+              </w:rPr>
+              <w:fldChar w:fldCharType="end"/>
+            </w:r>
+          </w:hyperlink>
+        </w:p>
+        <w:p>
+          <w:pPr>
+            <w:pStyle w:val="TOC2"/>
+            <w:tabs>
+              <w:tab w:val="right" w:leader="dot" w:pos="9350"/>
+            </w:tabs>
+            <w:rPr>
+              <w:rFonts w:asciiTheme="minorHAnsi" w:eastAsiaTheme="minorEastAsia" w:hAnsiTheme="minorHAnsi" w:cstheme="minorBidi"/>
+              <w:noProof/>
+              <w:sz w:val="22"/>
+              <w:szCs w:val="22"/>
+            </w:rPr>
+          </w:pPr>
+          <w:hyperlink w:anchor="_Toc36388996" w:history="1">
+            <w:r>
+              <w:rPr>
+                <w:rStyle w:val="Hyperlink"/>
+                <w:noProof/>
+              </w:rPr>
+              <w:t>What business goals use these artifacts</w:t>
+            </w:r>
+            <w:r>
+              <w:rPr>
+                <w:noProof/>
+                <w:webHidden/>
+              </w:rPr>
+              <w:tab/>
+            </w:r>
+            <w:r>
+              <w:rPr>
+                <w:noProof/>
+                <w:webHidden/>
+              </w:rPr>
+              <w:fldChar w:fldCharType="begin"/>
+            </w:r>
+            <w:r>
+              <w:rPr>
+                <w:noProof/>
+                <w:webHidden/>
+              </w:rPr>
+              <w:instrText xml:space="preserve"> PAGEREF _Toc36388996 \h </w:instrText>
+            </w:r>
+            <w:r>
+              <w:rPr>
+                <w:noProof/>
+                <w:webHidden/>
+              </w:rPr>
+            </w:r>
+            <w:r>
+              <w:rPr>
+                <w:noProof/>
+                <w:webHidden/>
+              </w:rPr>
+              <w:fldChar w:fldCharType="separate"/>
+            </w:r>
+            <w:r>
+              <w:rPr>
+                <w:noProof/>
+                <w:webHidden/>
+              </w:rPr>
+              <w:t>4</w:t>
+            </w:r>
+            <w:r>
+              <w:rPr>
+                <w:noProof/>
+                <w:webHidden/>
+              </w:rPr>
+              <w:fldChar w:fldCharType="end"/>
+            </w:r>
+          </w:hyperlink>
+        </w:p>
+        <w:p>
+          <w:pPr>
+            <w:pStyle w:val="TOC1"/>
+            <w:tabs>
+              <w:tab w:val="right" w:leader="dot" w:pos="9350"/>
+            </w:tabs>
+            <w:rPr>
+              <w:rFonts w:asciiTheme="minorHAnsi" w:eastAsiaTheme="minorEastAsia" w:hAnsiTheme="minorHAnsi" w:cstheme="minorBidi"/>
+              <w:noProof/>
+              <w:sz w:val="22"/>
+              <w:szCs w:val="22"/>
+            </w:rPr>
+          </w:pPr>
+          <w:hyperlink w:anchor="_Toc36388997" w:history="1">
+            <w:r>
+              <w:rPr>
+                <w:rStyle w:val="Hyperlink"/>
+                <w:noProof/>
+              </w:rPr>
+              <w:t>Section II: Collecting and Enhancement</w:t>
+            </w:r>
+            <w:r>
+              <w:rPr>
+                <w:noProof/>
+                <w:webHidden/>
+              </w:rPr>
+              <w:tab/>
+            </w:r>
+            <w:r>
+              <w:rPr>
+                <w:noProof/>
+                <w:webHidden/>
+              </w:rPr>
+              <w:fldChar w:fldCharType="begin"/>
+            </w:r>
+            <w:r>
+              <w:rPr>
+                <w:noProof/>
+                <w:webHidden/>
+              </w:rPr>
+              <w:instrText xml:space="preserve"> PAGEREF _Toc36388997 \h </w:instrText>
+            </w:r>
+            <w:r>
+              <w:rPr>
+                <w:noProof/>
+                <w:webHidden/>
+              </w:rPr>
+            </w:r>
+            <w:r>
+              <w:rPr>
+                <w:noProof/>
+                <w:webHidden/>
+              </w:rPr>
+              <w:fldChar w:fldCharType="separate"/>
+            </w:r>
+            <w:r>
+              <w:rPr>
+                <w:noProof/>
+                <w:webHidden/>
+              </w:rPr>
+              <w:t>6</w:t>
+            </w:r>
+            <w:r>
+              <w:rPr>
+                <w:noProof/>
+                <w:webHidden/>
+              </w:rPr>
+              <w:fldChar w:fldCharType="end"/>
+            </w:r>
+          </w:hyperlink>
+        </w:p>
+        <w:p>
+          <w:pPr>
+            <w:pStyle w:val="TOC2"/>
+            <w:tabs>
+              <w:tab w:val="right" w:leader="dot" w:pos="9350"/>
+            </w:tabs>
+            <w:rPr>
+              <w:rFonts w:asciiTheme="minorHAnsi" w:eastAsiaTheme="minorEastAsia" w:hAnsiTheme="minorHAnsi" w:cstheme="minorBidi"/>
+              <w:noProof/>
+              <w:sz w:val="22"/>
+              <w:szCs w:val="22"/>
+            </w:rPr>
+          </w:pPr>
+          <w:hyperlink w:anchor="_Toc36388998" w:history="1">
+            <w:r>
+              <w:rPr>
+                <w:rStyle w:val="Hyperlink"/>
+                <w:noProof/>
+              </w:rPr>
+              <w:t>Preprocessing Data Resources</w:t>
+            </w:r>
+            <w:r>
+              <w:rPr>
+                <w:noProof/>
+                <w:webHidden/>
+              </w:rPr>
+              <w:tab/>
+            </w:r>
+            <w:r>
+              <w:rPr>
+                <w:noProof/>
+                <w:webHidden/>
+              </w:rPr>
+              <w:fldChar w:fldCharType="begin"/>
+            </w:r>
+            <w:r>
+              <w:rPr>
+                <w:noProof/>
+                <w:webHidden/>
+              </w:rPr>
+              <w:instrText xml:space="preserve"> PAGEREF _Toc36388998 \h </w:instrText>
+            </w:r>
+            <w:r>
+              <w:rPr>
+                <w:noProof/>
+                <w:webHidden/>
+              </w:rPr>
+            </w:r>
+            <w:r>
+              <w:rPr>
+                <w:noProof/>
+                <w:webHidden/>
+              </w:rPr>
+              <w:fldChar w:fldCharType="separate"/>
+            </w:r>
+            <w:r>
+              <w:rPr>
+                <w:noProof/>
+                <w:webHidden/>
+              </w:rPr>
+              <w:t>6</w:t>
+            </w:r>
+            <w:r>
+              <w:rPr>
+                <w:noProof/>
+                <w:webHidden/>
+              </w:rPr>
+              <w:fldChar w:fldCharType="end"/>
+            </w:r>
+          </w:hyperlink>
+        </w:p>
+        <w:p>
+          <w:pPr>
+            <w:pStyle w:val="TOC2"/>
+            <w:tabs>
+              <w:tab w:val="right" w:leader="dot" w:pos="9350"/>
+            </w:tabs>
+            <w:rPr>
+              <w:rFonts w:asciiTheme="minorHAnsi" w:eastAsiaTheme="minorEastAsia" w:hAnsiTheme="minorHAnsi" w:cstheme="minorBidi"/>
+              <w:noProof/>
+              <w:sz w:val="22"/>
+              <w:szCs w:val="22"/>
+            </w:rPr>
+          </w:pPr>
+          <w:hyperlink w:anchor="_Toc36388999" w:history="1">
+            <w:r>
+              <w:rPr>
+                <w:rStyle w:val="Hyperlink"/>
+                <w:noProof/>
+              </w:rPr>
+              <w:t>Required Collection Resources</w:t>
+            </w:r>
+            <w:r>
+              <w:rPr>
+                <w:noProof/>
+                <w:webHidden/>
+              </w:rPr>
+              <w:tab/>
+            </w:r>
+            <w:r>
+              <w:rPr>
+                <w:noProof/>
+                <w:webHidden/>
+              </w:rPr>
+              <w:fldChar w:fldCharType="begin"/>
+            </w:r>
+            <w:r>
+              <w:rPr>
+                <w:noProof/>
+                <w:webHidden/>
+              </w:rPr>
+              <w:instrText xml:space="preserve"> PAGEREF _Toc36388999 \h </w:instrText>
+            </w:r>
+            <w:r>
+              <w:rPr>
+                <w:noProof/>
+                <w:webHidden/>
+              </w:rPr>
+            </w:r>
+            <w:r>
+              <w:rPr>
+                <w:noProof/>
+                <w:webHidden/>
+              </w:rPr>
+              <w:fldChar w:fldCharType="separate"/>
+            </w:r>
+            <w:r>
+              <w:rPr>
+                <w:noProof/>
+                <w:webHidden/>
+              </w:rPr>
+              <w:t>7</w:t>
+            </w:r>
+            <w:r>
+              <w:rPr>
+                <w:noProof/>
+                <w:webHidden/>
+              </w:rPr>
+              <w:fldChar w:fldCharType="end"/>
+            </w:r>
+          </w:hyperlink>
+        </w:p>
+        <w:p>
+          <w:pPr>
+            <w:pStyle w:val="TOC2"/>
+            <w:tabs>
+              <w:tab w:val="right" w:leader="dot" w:pos="9350"/>
+            </w:tabs>
+            <w:rPr>
+              <w:rFonts w:asciiTheme="minorHAnsi" w:eastAsiaTheme="minorEastAsia" w:hAnsiTheme="minorHAnsi" w:cstheme="minorBidi"/>
+              <w:noProof/>
+              <w:sz w:val="22"/>
+              <w:szCs w:val="22"/>
+            </w:rPr>
+          </w:pPr>
+          <w:hyperlink w:anchor="_Toc36389000" w:history="1">
+            <w:r>
+              <w:rPr>
+                <w:rStyle w:val="Hyperlink"/>
+                <w:noProof/>
+              </w:rPr>
+              <w:t>What logical components or assumptions exist</w:t>
+            </w:r>
+            <w:r>
+              <w:rPr>
+                <w:noProof/>
+                <w:webHidden/>
+              </w:rPr>
+              <w:tab/>
+            </w:r>
+            <w:r>
+              <w:rPr>
+                <w:noProof/>
+                <w:webHidden/>
+              </w:rPr>
+              <w:fldChar w:fldCharType="begin"/>
+            </w:r>
+            <w:r>
+              <w:rPr>
+                <w:noProof/>
+                <w:webHidden/>
+              </w:rPr>
+              <w:instrText xml:space="preserve"> PAGEREF _Toc36389000 \h </w:instrText>
+            </w:r>
+            <w:r>
+              <w:rPr>
+                <w:noProof/>
+                <w:webHidden/>
+              </w:rPr>
+            </w:r>
+            <w:r>
+              <w:rPr>
+                <w:noProof/>
+                <w:webHidden/>
+              </w:rPr>
+              <w:fldChar w:fldCharType="separate"/>
+            </w:r>
+            <w:r>
+              <w:rPr>
+                <w:noProof/>
+                <w:webHidden/>
+              </w:rPr>
+              <w:t>9</w:t>
+            </w:r>
+            <w:r>
+              <w:rPr>
+                <w:noProof/>
+                <w:webHidden/>
+              </w:rPr>
+              <w:fldChar w:fldCharType="end"/>
+            </w:r>
+          </w:hyperlink>
+        </w:p>
+        <w:p>
+          <w:pPr>
+            <w:pStyle w:val="TOC1"/>
+            <w:tabs>
+              <w:tab w:val="right" w:leader="dot" w:pos="9350"/>
+            </w:tabs>
+            <w:rPr>
+              <w:rFonts w:asciiTheme="minorHAnsi" w:eastAsiaTheme="minorEastAsia" w:hAnsiTheme="minorHAnsi" w:cstheme="minorBidi"/>
+              <w:noProof/>
+              <w:sz w:val="22"/>
+              <w:szCs w:val="22"/>
+            </w:rPr>
+          </w:pPr>
+          <w:hyperlink w:anchor="_Toc36389001" w:history="1">
+            <w:r>
+              <w:rPr>
+                <w:rStyle w:val="Hyperlink"/>
+                <w:noProof/>
+              </w:rPr>
+              <w:t>Section III: Evaluation Procedures</w:t>
+            </w:r>
+            <w:r>
+              <w:rPr>
+                <w:noProof/>
+                <w:webHidden/>
+              </w:rPr>
+              <w:tab/>
+            </w:r>
+            <w:r>
+              <w:rPr>
+                <w:noProof/>
+                <w:webHidden/>
+              </w:rPr>
+              <w:fldChar w:fldCharType="begin"/>
+            </w:r>
+            <w:r>
+              <w:rPr>
+                <w:noProof/>
+                <w:webHidden/>
+              </w:rPr>
+              <w:instrText xml:space="preserve"> PAGEREF _Toc36389001 \h </w:instrText>
+            </w:r>
+            <w:r>
+              <w:rPr>
+                <w:noProof/>
+                <w:webHidden/>
+              </w:rPr>
+            </w:r>
+            <w:r>
+              <w:rPr>
+                <w:noProof/>
+                <w:webHidden/>
+              </w:rPr>
+              <w:fldChar w:fldCharType="separate"/>
+            </w:r>
+            <w:r>
+              <w:rPr>
+                <w:noProof/>
+                <w:webHidden/>
+              </w:rPr>
+              <w:t>10</w:t>
+            </w:r>
+            <w:r>
+              <w:rPr>
+                <w:noProof/>
+                <w:webHidden/>
+              </w:rPr>
+              <w:fldChar w:fldCharType="end"/>
+            </w:r>
+          </w:hyperlink>
+        </w:p>
+        <w:p>
+          <w:pPr>
+            <w:pStyle w:val="TOC2"/>
+            <w:tabs>
+              <w:tab w:val="right" w:leader="dot" w:pos="9350"/>
+            </w:tabs>
+            <w:rPr>
+              <w:rFonts w:asciiTheme="minorHAnsi" w:eastAsiaTheme="minorEastAsia" w:hAnsiTheme="minorHAnsi" w:cstheme="minorBidi"/>
+              <w:noProof/>
+              <w:sz w:val="22"/>
+              <w:szCs w:val="22"/>
+            </w:rPr>
+          </w:pPr>
+          <w:hyperlink w:anchor="_Toc36389002" w:history="1">
+            <w:r>
+              <w:rPr>
+                <w:rStyle w:val="Hyperlink"/>
+                <w:noProof/>
+              </w:rPr>
+              <w:t>What statistical techniques can measure process ROI</w:t>
+            </w:r>
+            <w:r>
+              <w:rPr>
+                <w:noProof/>
+                <w:webHidden/>
+              </w:rPr>
+              <w:tab/>
+            </w:r>
+            <w:r>
+              <w:rPr>
+                <w:noProof/>
+                <w:webHidden/>
+              </w:rPr>
+              <w:fldChar w:fldCharType="begin"/>
+            </w:r>
+            <w:r>
+              <w:rPr>
+                <w:noProof/>
+                <w:webHidden/>
+              </w:rPr>
+              <w:instrText xml:space="preserve"> PAGEREF _Toc36389002 \h </w:instrText>
+            </w:r>
+            <w:r>
+              <w:rPr>
+                <w:noProof/>
+                <w:webHidden/>
+              </w:rPr>
+            </w:r>
+            <w:r>
+              <w:rPr>
+                <w:noProof/>
+                <w:webHidden/>
+              </w:rPr>
+              <w:fldChar w:fldCharType="separate"/>
+            </w:r>
+            <w:r>
+              <w:rPr>
+                <w:noProof/>
+                <w:webHidden/>
+              </w:rPr>
+              <w:t>10</w:t>
+            </w:r>
+            <w:r>
+              <w:rPr>
+                <w:noProof/>
+                <w:webHidden/>
+              </w:rPr>
+              <w:fldChar w:fldCharType="end"/>
+            </w:r>
+          </w:hyperlink>
+        </w:p>
+        <w:p>
+          <w:pPr>
+            <w:pStyle w:val="TOC1"/>
+            <w:tabs>
+              <w:tab w:val="right" w:leader="dot" w:pos="9350"/>
+            </w:tabs>
+            <w:rPr>
+              <w:rFonts w:asciiTheme="minorHAnsi" w:eastAsiaTheme="minorEastAsia" w:hAnsiTheme="minorHAnsi" w:cstheme="minorBidi"/>
+              <w:noProof/>
+              <w:sz w:val="22"/>
+              <w:szCs w:val="22"/>
+            </w:rPr>
+          </w:pPr>
+          <w:hyperlink w:anchor="_Toc36389003" w:history="1">
+            <w:r>
+              <w:rPr>
+                <w:rStyle w:val="Hyperlink"/>
+                <w:noProof/>
+              </w:rPr>
+              <w:t>Section IV: Future Applications</w:t>
+            </w:r>
+            <w:r>
+              <w:rPr>
+                <w:noProof/>
+                <w:webHidden/>
+              </w:rPr>
+              <w:tab/>
+            </w:r>
+            <w:r>
+              <w:rPr>
+                <w:noProof/>
+                <w:webHidden/>
+              </w:rPr>
+              <w:fldChar w:fldCharType="begin"/>
+            </w:r>
+            <w:r>
+              <w:rPr>
+                <w:noProof/>
+                <w:webHidden/>
+              </w:rPr>
+              <w:instrText xml:space="preserve"> PAGEREF _Toc36389003 \h </w:instrText>
+            </w:r>
+            <w:r>
+              <w:rPr>
+                <w:noProof/>
+                <w:webHidden/>
+              </w:rPr>
+            </w:r>
+            <w:r>
+              <w:rPr>
+                <w:noProof/>
+                <w:webHidden/>
+              </w:rPr>
+              <w:fldChar w:fldCharType="separate"/>
+            </w:r>
+            <w:r>
+              <w:rPr>
+                <w:noProof/>
+                <w:webHidden/>
+              </w:rPr>
+              <w:t>11</w:t>
+            </w:r>
+            <w:r>
+              <w:rPr>
+                <w:noProof/>
+                <w:webHidden/>
+              </w:rPr>
+              <w:fldChar w:fldCharType="end"/>
+            </w:r>
+          </w:hyperlink>
+        </w:p>
+        <w:p>
+          <w:pPr>
+            <w:pStyle w:val="TOC2"/>
+            <w:tabs>
+              <w:tab w:val="right" w:leader="dot" w:pos="9350"/>
+            </w:tabs>
+            <w:rPr>
+              <w:rFonts w:asciiTheme="minorHAnsi" w:eastAsiaTheme="minorEastAsia" w:hAnsiTheme="minorHAnsi" w:cstheme="minorBidi"/>
+              <w:noProof/>
+              <w:sz w:val="22"/>
+              <w:szCs w:val="22"/>
+            </w:rPr>
+          </w:pPr>
+          <w:hyperlink w:anchor="_Toc36389004" w:history="1">
+            <w:r>
+              <w:rPr>
+                <w:rStyle w:val="Hyperlink"/>
+                <w:noProof/>
+              </w:rPr>
+              <w:t>What data mining techniques can be applied</w:t>
+            </w:r>
+            <w:r>
+              <w:rPr>
+                <w:noProof/>
+                <w:webHidden/>
+              </w:rPr>
+              <w:tab/>
+            </w:r>
+            <w:r>
+              <w:rPr>
+                <w:noProof/>
+                <w:webHidden/>
+              </w:rPr>
+              <w:fldChar w:fldCharType="begin"/>
+            </w:r>
+            <w:r>
+              <w:rPr>
+                <w:noProof/>
+                <w:webHidden/>
+              </w:rPr>
+              <w:instrText xml:space="preserve"> PAGEREF _Toc36389004 \h </w:instrText>
+            </w:r>
+            <w:r>
+              <w:rPr>
+                <w:noProof/>
+                <w:webHidden/>
+              </w:rPr>
+            </w:r>
+            <w:r>
+              <w:rPr>
+                <w:noProof/>
+                <w:webHidden/>
+              </w:rPr>
+              <w:fldChar w:fldCharType="separate"/>
+            </w:r>
+            <w:r>
+              <w:rPr>
+                <w:noProof/>
+                <w:webHidden/>
+              </w:rPr>
+              <w:t>11</w:t>
+            </w:r>
+            <w:r>
+              <w:rPr>
+                <w:noProof/>
+                <w:webHidden/>
+              </w:rPr>
+              <w:fldChar w:fldCharType="end"/>
+            </w:r>
+          </w:hyperlink>
+        </w:p>
+        <w:p>
+          <w:pPr>
+            <w:pStyle w:val="TOC1"/>
+            <w:tabs>
+              <w:tab w:val="right" w:leader="dot" w:pos="9350"/>
+            </w:tabs>
+            <w:rPr>
+              <w:rFonts w:asciiTheme="minorHAnsi" w:eastAsiaTheme="minorEastAsia" w:hAnsiTheme="minorHAnsi" w:cstheme="minorBidi"/>
+              <w:noProof/>
+              <w:sz w:val="22"/>
+              <w:szCs w:val="22"/>
+            </w:rPr>
+          </w:pPr>
+          <w:hyperlink w:anchor="_Toc36389005" w:history="1">
+            <w:r>
+              <w:rPr>
+                <w:rStyle w:val="Hyperlink"/>
+                <w:noProof/>
+              </w:rPr>
+              <w:t>Conclusions</w:t>
+            </w:r>
+            <w:r>
+              <w:rPr>
+                <w:noProof/>
+                <w:webHidden/>
+              </w:rPr>
+              <w:tab/>
+            </w:r>
+            <w:r>
+              <w:rPr>
+                <w:noProof/>
+                <w:webHidden/>
+              </w:rPr>
+              <w:fldChar w:fldCharType="begin"/>
+            </w:r>
+            <w:r>
+              <w:rPr>
+                <w:noProof/>
+                <w:webHidden/>
+              </w:rPr>
+              <w:instrText xml:space="preserve"> PAGEREF _Toc36389005 \h </w:instrText>
+            </w:r>
+            <w:r>
+              <w:rPr>
+                <w:noProof/>
+                <w:webHidden/>
+              </w:rPr>
+            </w:r>
+            <w:r>
+              <w:rPr>
+                <w:noProof/>
+                <w:webHidden/>
+              </w:rPr>
+              <w:fldChar w:fldCharType="separate"/>
+            </w:r>
+            <w:r>
+              <w:rPr>
+                <w:noProof/>
+                <w:webHidden/>
+              </w:rPr>
+              <w:t>12</w:t>
+            </w:r>
+            <w:r>
+              <w:rPr>
+                <w:noProof/>
+                <w:webHidden/>
+              </w:rPr>
+              <w:fldChar w:fldCharType="end"/>
+            </w:r>
+          </w:hyperlink>
+        </w:p>
+        <w:p>
+          <w:pPr>
+            <w:pStyle w:val="TOC1"/>
+            <w:tabs>
+              <w:tab w:val="right" w:leader="dot" w:pos="9350"/>
+            </w:tabs>
+            <w:rPr>
+              <w:rFonts w:asciiTheme="minorHAnsi" w:eastAsiaTheme="minorEastAsia" w:hAnsiTheme="minorHAnsi" w:cstheme="minorBidi"/>
+              <w:noProof/>
+              <w:sz w:val="22"/>
+              <w:szCs w:val="22"/>
+            </w:rPr>
+          </w:pPr>
+          <w:hyperlink w:anchor="_Toc36389006" w:history="1">
+            <w:r>
+              <w:rPr>
+                <w:rStyle w:val="Hyperlink"/>
+                <w:bCs/>
+                <w:noProof/>
+              </w:rPr>
+              <w:t>References</w:t>
+            </w:r>
+            <w:r>
+              <w:rPr>
+                <w:noProof/>
+                <w:webHidden/>
+              </w:rPr>
+              <w:tab/>
+            </w:r>
+            <w:r>
+              <w:rPr>
+                <w:noProof/>
+                <w:webHidden/>
+              </w:rPr>
+              <w:fldChar w:fldCharType="begin"/>
+            </w:r>
+            <w:r>
+              <w:rPr>
+                <w:noProof/>
+                <w:webHidden/>
+              </w:rPr>
+              <w:instrText xml:space="preserve"> PAGEREF _Toc36389006 \h </w:instrText>
+            </w:r>
+            <w:r>
+              <w:rPr>
+                <w:noProof/>
+                <w:webHidden/>
+              </w:rPr>
+            </w:r>
+            <w:r>
+              <w:rPr>
+                <w:noProof/>
+                <w:webHidden/>
+              </w:rPr>
+              <w:fldChar w:fldCharType="separate"/>
+            </w:r>
+            <w:r>
+              <w:rPr>
+                <w:noProof/>
+                <w:webHidden/>
+              </w:rPr>
+              <w:t>14</w:t>
+            </w:r>
+            <w:r>
+              <w:rPr>
+                <w:noProof/>
+                <w:webHidden/>
+              </w:rPr>
+              <w:fldChar w:fldCharType="end"/>
+            </w:r>
+          </w:hyperlink>
+        </w:p>
+        <w:p>
+          <w:r>
+            <w:rPr>
+              <w:b/>
+              <w:bCs/>
+              <w:noProof/>
+            </w:rPr>
+            <w:fldChar w:fldCharType="end"/>
+          </w:r>
+        </w:p>
+      </w:sdtContent>
+    </w:sdt>
+    <w:p/>
+    <w:p>
       <w:pPr>
         <w:spacing w:line="259" w:lineRule="auto"/>
       </w:pPr>
-      <w:r>
-        <w:br w:type="page"/>
-      </w:r>
     </w:p>
     <w:p>
       <w:pPr>
+        <w:rPr>
+          <w:b/>
+        </w:rPr>
+      </w:pPr>
+      <w:r>
+        <w:br w:type="page"/>
+      </w:r>
+    </w:p>
+    <w:p>
+      <w:pPr>
         <w:pStyle w:val="Title"/>
       </w:pPr>
       <w:r>
@@ -101,30 +1297,36 @@
       </w:r>
     </w:p>
     <w:p>
+      <w:pPr>
+        <w:pStyle w:val="Heading2"/>
+      </w:pPr>
+      <w:bookmarkStart w:id="1" w:name="_Toc36388992"/>
+      <w:r>
+        <w:t>Abstract</w:t>
+      </w:r>
+      <w:bookmarkEnd w:id="1"/>
+    </w:p>
+    <w:p>
       <w:r>
         <w:tab/>
-        <w:t>With ubiquitous access to high-bandwidth wireless networking and cloud computing, physical devices are evolving business capabilities to both monitor and react to changes across their supply chains</w:t>
-      </w:r>
-      <w:r>
-        <w:t xml:space="preserve"> and operational footprint</w:t>
-      </w:r>
-      <w:r>
-        <w:t>.  These devices produce enormous volumes of unstructured telemetry that require curation processes to transform</w:t>
-      </w:r>
-      <w:r>
-        <w:t xml:space="preserve"> </w:t>
-      </w:r>
-      <w:r>
-        <w:t>raw data into business intelligence</w:t>
-      </w:r>
-      <w:r>
-        <w:t xml:space="preserve">, enabling data-driven decisions </w:t>
-      </w:r>
-      <w:r>
-        <w:t xml:space="preserve">that </w:t>
-      </w:r>
-      <w:r>
-        <w:t>make the organization more competitive.</w:t>
+      </w:r>
+      <w:r>
+        <w:t>U</w:t>
+      </w:r>
+      <w:r>
+        <w:t>biquitous access to high-bandwidth wireless networking and cloud computing</w:t>
+      </w:r>
+      <w:r>
+        <w:t xml:space="preserve"> is </w:t>
+      </w:r>
+      <w:r>
+        <w:t>evolving business capabilities to monitor and react to changes across their supply chains.</w:t>
+      </w:r>
+      <w:r>
+        <w:t xml:space="preserve"> The ease of deploying IoT devices creates a need to collect and transform enormous volumes of unstructured telemetry into data-driven decision processes.  Organizations that can make more informed choices are inherently more competitive</w:t>
+      </w:r>
+      <w:r>
+        <w:t>.</w:t>
       </w:r>
       <w:r>
         <w:t xml:space="preserve">  During this transformation, data mining </w:t>
@@ -133,7 +1335,12 @@
         <w:t xml:space="preserve">strategies </w:t>
       </w:r>
       <w:r>
-        <w:t>extract patterns and statistical inferences through regression, clustering, classification, and rule association</w:t>
+        <w:t>extract patterns and statistical inferences through reg</w:t>
+      </w:r>
+      <w:bookmarkStart w:id="2" w:name="_GoBack"/>
+      <w:bookmarkEnd w:id="2"/>
+      <w:r>
+        <w:t>ression, clustering, classification, and rule association</w:t>
       </w:r>
       <w:r>
         <w:t xml:space="preserve"> algorithms</w:t>
@@ -194,7 +1401,13 @@
         <w:t xml:space="preserve">records </w:t>
       </w:r>
       <w:r>
-        <w:t xml:space="preserve">can answer either question, though the question </w:t>
+        <w:t>can answer either question</w:t>
+      </w:r>
+      <w:r>
+        <w:t>.  However,</w:t>
+      </w:r>
+      <w:r>
+        <w:t xml:space="preserve"> the question </w:t>
       </w:r>
       <w:r>
         <w:t>structure</w:t>
@@ -301,108 +1514,96 @@
         <w:t>.</w:t>
       </w:r>
       <w:r>
-        <w:t xml:space="preserve">  Measuring the amount of return </w:t>
-      </w:r>
-      <w:r>
-        <w:t xml:space="preserve">depends </w:t>
-      </w:r>
-      <w:r>
-        <w:t xml:space="preserve">on Key Performance Indicators (KPI) that </w:t>
-      </w:r>
-      <w:r>
-        <w:t xml:space="preserve">typically </w:t>
-      </w:r>
-      <w:r>
-        <w:t>align with high-level corporate mandate</w:t>
-      </w:r>
-      <w:r>
-        <w:t>s, such as increasing sales per customer or reducing inventory carry times.</w:t>
-      </w:r>
-      <w:r>
         <w:t xml:space="preserve">  Despite alignment challenges across data producers, business questions, relevant facts, conclusions, operationalization, and KPIs—planning and methodical approaches lead to success.</w:t>
       </w:r>
+    </w:p>
+    <w:p/>
+    <w:p>
+      <w:pPr>
+        <w:pStyle w:val="Heading1"/>
+      </w:pPr>
+      <w:bookmarkStart w:id="3" w:name="_Toc36388993"/>
+      <w:r>
+        <w:lastRenderedPageBreak/>
+        <w:t xml:space="preserve">Section I: Business </w:t>
+      </w:r>
+      <w:r>
+        <w:t>Structure</w:t>
+      </w:r>
+      <w:bookmarkEnd w:id="3"/>
     </w:p>
     <w:p>
       <w:pPr>
-        <w:pStyle w:val="Heading1"/>
-      </w:pPr>
-      <w:r>
-        <w:lastRenderedPageBreak/>
-        <w:t xml:space="preserve">Section I: Business </w:t>
-      </w:r>
-      <w:r>
-        <w:t>Structure</w:t>
-      </w:r>
+        <w:pStyle w:val="Heading2"/>
+      </w:pPr>
+      <w:bookmarkStart w:id="4" w:name="_Toc36388994"/>
+      <w:r>
+        <w:t>Case Study</w:t>
+      </w:r>
+      <w:bookmarkEnd w:id="4"/>
     </w:p>
     <w:p>
       <w:pPr>
-        <w:pStyle w:val="Heading2"/>
-      </w:pPr>
-      <w:r>
-        <w:t>Case Study</w:t>
+        <w:ind w:firstLine="360"/>
+      </w:pPr>
+      <w:r>
+        <w:t xml:space="preserve">Black Bean started as a small </w:t>
+      </w:r>
+      <w:r>
+        <w:t>‘</w:t>
+      </w:r>
+      <w:r>
+        <w:t>mom and pops restaurant,</w:t>
+      </w:r>
+      <w:r>
+        <w:t>’</w:t>
+      </w:r>
+      <w:r>
+        <w:t xml:space="preserve"> and over the last several years, expanded operations to include hundreds of international locations.  The company prides itself on delivering consistently high-quality fruit desserts, regionally sourced from local farms.  This </w:t>
+      </w:r>
+      <w:r>
+        <w:t xml:space="preserve">local </w:t>
+      </w:r>
+      <w:r>
+        <w:t>approach to supply chain management allows each site to reduce shipping times and ensure the freshest produce.</w:t>
+      </w:r>
+      <w:r>
+        <w:t xml:space="preserve">  </w:t>
+      </w:r>
+      <w:r>
+        <w:t xml:space="preserve">  </w:t>
+      </w:r>
+      <w:r>
+        <w:t xml:space="preserve">However, </w:t>
+      </w:r>
+      <w:r>
+        <w:t>decentraliz</w:t>
+      </w:r>
+      <w:r>
+        <w:t>ation increases the complexity of the corporate offices to gain insights into individual sites and confirm that it meets health and safety standards.  The senior leadership addressed these issues by first defining expectation guidelines for middle management.  Initially, supervisors would manually collect metrics across the store though this approach was tedious and full of errors.  For instance, when the restaurant becomes crowded, the team wholly dedicates to the customer, causing missed readings.  Instead, a transition towards automated solutions with IoT devices provides an economical approach to get this data more consistently and reliably.  Technologies, such as A</w:t>
+      </w:r>
+      <w:r>
+        <w:t>rduino</w:t>
+      </w:r>
+      <w:r>
+        <w:t xml:space="preserve"> and Raspberry PI, allow users to connect specialized sensors to wireless networks for under ten dollars a unit.  This capability opens the door for smart restaurants to measure virtually unlimited aspects of the site, such as refrigeration temperatures, humidity sensors, customer counts, and power consumption.  After realizing the success of IoT within the eatery, the leadership team began to ask, what about the supply chain?  </w:t>
+      </w:r>
+      <w:r>
+        <w:t>Using Radio Frequency Identifiers (RFID) and Global Positioning System (GPS) sensors</w:t>
+      </w:r>
+      <w:r>
+        <w:t xml:space="preserve"> allow shipment tracking with fine-grained granularity.  Consider scanning an RFID tag on a fruit container as it passes from the farmer, the distribution center, the receiving dock, and finally, the chef—creating an analyzable lifecycle.  However, the lifecycle of the desserts does </w:t>
+      </w:r>
+      <w:r>
+        <w:lastRenderedPageBreak/>
+        <w:t>not end here.  It continues with the customer scanning their mobile device, creating a point of sales record, and discussing the purchase on social media.</w:t>
       </w:r>
     </w:p>
     <w:p>
       <w:pPr>
-        <w:ind w:firstLine="360"/>
-      </w:pPr>
-      <w:r>
-        <w:t xml:space="preserve">Black Bean started as a small </w:t>
-      </w:r>
-      <w:r>
-        <w:t>‘</w:t>
-      </w:r>
-      <w:r>
-        <w:t>mom and pops restaurant,</w:t>
-      </w:r>
-      <w:r>
-        <w:t>’</w:t>
-      </w:r>
-      <w:r>
-        <w:t xml:space="preserve"> and over the last several years, expanded operations to include hundreds of international locations.  The company prides itself on delivering consistently high-quality fruit desserts, regionally sourced from local farms.  This </w:t>
-      </w:r>
-      <w:r>
-        <w:t xml:space="preserve">local </w:t>
-      </w:r>
-      <w:r>
-        <w:t>approach to supply chain management allows each site to reduce shipping times and ensure the freshest produce.</w:t>
-      </w:r>
-      <w:r>
-        <w:t xml:space="preserve">  </w:t>
-      </w:r>
-      <w:r>
-        <w:t xml:space="preserve">  </w:t>
-      </w:r>
-      <w:r>
-        <w:t xml:space="preserve">However, </w:t>
-      </w:r>
-      <w:r>
-        <w:t>decentraliz</w:t>
-      </w:r>
-      <w:r>
-        <w:t>ation increases the complexity of the corporate offices to gain insights into individual sites and confirm that it meets health and safety standards.  The senior leadership addressed these issues by first defining expectation guidelines for middle management.  Initially, supervisors would manually collect metrics across the store though this approach was tedious and full of errors.  For instance, when the restaurant becomes crowded, the team wholly dedicates to the customer, causing missed readings.  Instead, a transition towards automated solutions with IoT devices provides an economical approach to get this data more consistently and reliably.  Technologies, such as A</w:t>
-      </w:r>
-      <w:r>
-        <w:t>rduino</w:t>
-      </w:r>
-      <w:r>
-        <w:t xml:space="preserve"> and Raspberry PI, allow users to connect specialized sensors to wireless networks for under ten dollars a unit.  This capability opens the door for smart restaurants to measure virtually unlimited aspects of the site, such as refrigeration temperatures, humidity sensors, customer counts, and power consumption.  After realizing the success of IoT within the eatery, the leadership team began to ask, what about the supply chain?  </w:t>
-      </w:r>
-      <w:r>
-        <w:t>Using Radio Frequency Identifiers (RFID) and Global Positioning System (GPS) sensors</w:t>
-      </w:r>
-      <w:r>
-        <w:t xml:space="preserve"> allow shipment tracking with fine-grained granularity.  Consider scanning an RFID tag on a fruit container as it passes from the farmer, the distribution center, the receiving dock, and finally, the chef—creating an analyzable lifecycle.  However, the lifecycle of the desserts does </w:t>
-      </w:r>
-      <w:r>
-        <w:lastRenderedPageBreak/>
-        <w:t>not end here.  It continues with the customer scanning their mobile device, creating a point of sales record, and discussing the purchase on social media.</w:t>
-      </w:r>
-    </w:p>
-    <w:p>
-      <w:pPr>
         <w:pStyle w:val="Heading2"/>
       </w:pPr>
+      <w:bookmarkStart w:id="5" w:name="_Toc36388995"/>
       <w:r>
         <w:t xml:space="preserve">What types of data artifacts </w:t>
       </w:r>
@@ -410,6 +1611,7 @@
       <w:r>
         <w:t>exist</w:t>
       </w:r>
+      <w:bookmarkEnd w:id="5"/>
       <w:proofErr w:type="gramEnd"/>
     </w:p>
     <w:p>
@@ -417,7 +1619,16 @@
         <w:ind w:firstLine="360"/>
       </w:pPr>
       <w:r>
-        <w:t xml:space="preserve">Black Bean relies on a central data lake hosted in the public cloud to store all raw results from the logistical systems, restaurants, mobile apps, and social media impressions.  These unstructured artifacts need to go through several iterations of curation as they promote through the corporate data catalog.  For instance, the organization manages thousands of temperature sensors that were manufactured by dozens of providers, each with minor differences to the telemetry schema, such as property names, data type encoding, and units (Fahrenheit versus Celsius).  After normalizing the sensor values, they can start to connect into semantic models that describe each aspect of the business.  These aspects extend beyond inventory management and include scenarios, such as detecting training gaps and safety concerns.  Perhaps an employee frequently leaves the meat slicer running unattended or the freezer door ajar—the telemetry contains </w:t>
+        <w:t xml:space="preserve">Black Bean stores telemetry results from logistical, restaurant, mobile, and social network systems inside of their data lake solution.  </w:t>
+      </w:r>
+      <w:r>
+        <w:t>These unstructured artifacts need to go through several iterations of curation as they promote through the corporate data catalog.  For instance, the organization manages thousands of temperature sensors</w:t>
+      </w:r>
+      <w:r>
+        <w:t>,</w:t>
+      </w:r>
+      <w:r>
+        <w:t xml:space="preserve"> manufactured by dozens of providers, each with minor differences to the telemetry schema, such as property names, data type encoding, and units (Fahrenheit versus Celsius).  After normalizing the sensor values, they can start to connect into semantic models that describe each aspect of the business.  These aspects extend beyond inventory management and include scenarios, such as detecting training gaps and safety concerns.  Perhaps an employee frequently leaves the meat slicer running unattended or the freezer door ajar—the telemetry contains </w:t>
       </w:r>
       <w:proofErr w:type="gramStart"/>
       <w:r>
@@ -452,9 +1663,11 @@
       <w:pPr>
         <w:pStyle w:val="Heading2"/>
       </w:pPr>
+      <w:bookmarkStart w:id="6" w:name="_Toc36388996"/>
       <w:r>
         <w:t>What business goals use these artifacts</w:t>
       </w:r>
+      <w:bookmarkEnd w:id="6"/>
     </w:p>
     <w:p>
       <w:pPr>
@@ -471,7 +1684,31 @@
         <w:t xml:space="preserve">  </w:t>
       </w:r>
       <w:r>
-        <w:t>Consider the scenario where the organization wants to execute the most efficient marketing campaign using the least amount of resources.  Without proper planning, the business might stumble upon an acceptable deliverable (local maxima).  However, they are unlikely to encounter the global maxima.  If instead, the company explicitly defined the objective as “increase awareness of their product to minorities and underserved rural populations,” then it becomes possible to rate the quality of supporting evidence.  Now that a logical base case exists, the company can review public and private data providers and perform an initial inclusion filter.  For instance, governmental census information contains population statistics that describe high-value segments to target physical advertisements</w:t>
+        <w:t xml:space="preserve">Consider the scenario where the organization wants to execute the most efficient marketing campaign using the least amount of resources.  Without proper planning, the business might stumble upon an acceptable deliverable (local maxima).  However, they are unlikely to encounter the global maxima.  </w:t>
+      </w:r>
+      <w:r>
+        <w:t>I</w:t>
+      </w:r>
+      <w:r>
+        <w:t xml:space="preserve">nstead, </w:t>
+      </w:r>
+      <w:r>
+        <w:t xml:space="preserve">defining </w:t>
+      </w:r>
+      <w:r>
+        <w:t xml:space="preserve">the objective as </w:t>
+      </w:r>
+      <w:r>
+        <w:t>“</w:t>
+      </w:r>
+      <w:r>
+        <w:t>increase awareness of their product to minorities and underserved rural populations</w:t>
+      </w:r>
+      <w:r>
+        <w:t>,” t</w:t>
+      </w:r>
+      <w:r>
+        <w:t>hen it becomes possible to rate the quality of supporting evidence.  Now that a logical base case exists, the company can review public and private data providers and perform an initial inclusion filter.  For instance, governmental census information contains population statistics that describe high-value segments to target physical advertisements</w:t>
       </w:r>
       <w:r>
         <w:t>.</w:t>
@@ -581,18 +1818,22 @@
       <w:pPr>
         <w:pStyle w:val="Heading1"/>
       </w:pPr>
+      <w:bookmarkStart w:id="7" w:name="_Toc36388997"/>
       <w:r>
         <w:lastRenderedPageBreak/>
         <w:t>Section II: Collecting and Enhancement</w:t>
       </w:r>
+      <w:bookmarkEnd w:id="7"/>
     </w:p>
     <w:p>
       <w:pPr>
         <w:pStyle w:val="Heading2"/>
       </w:pPr>
+      <w:bookmarkStart w:id="8" w:name="_Toc36388998"/>
       <w:r>
         <w:t>Preprocessing Data Resources</w:t>
       </w:r>
+      <w:bookmarkEnd w:id="8"/>
     </w:p>
     <w:p>
       <w:r>
@@ -649,7 +1890,19 @@
         </w:sdtContent>
       </w:sdt>
       <w:r>
-        <w:t xml:space="preserve">.  Depending on the prediction scenario, these missing values could be the most or least important detail, since the algorithm cannot magically discover these internal rules, training data must account for these </w:t>
+        <w:t>.</w:t>
+      </w:r>
+      <w:r>
+        <w:t xml:space="preserve">  These missing values could be the most or least important detail, depending on the prediction scenario.  Since</w:t>
+      </w:r>
+      <w:r>
+        <w:t xml:space="preserve"> the algorithm cannot magically discover these internal rules</w:t>
+      </w:r>
+      <w:r>
+        <w:t>, the</w:t>
+      </w:r>
+      <w:r>
+        <w:t xml:space="preserve"> training data must account for these </w:t>
       </w:r>
       <w:r>
         <w:t>situations</w:t>
@@ -695,7 +1948,16 @@
         </w:sdtContent>
       </w:sdt>
       <w:r>
-        <w:t xml:space="preserve">.  Another common challenge comes from incoming data arriving in different shapes and sizes, and normalization processes need to standardize those values.  For instance, inventory reports can contain units in both pounds and kilograms, making direct comparisons impossible, and other numerical values might have entirely different range scales that require nonparametric conversions.  After normalization, there can be multiple rounds of using descriptive statistics to discover anomalies and unexpected outliers. </w:t>
+        <w:t>.  Another common challenge comes from incoming data arriving in different shapes and sizes, and normalization processes need to standardize those values.</w:t>
+      </w:r>
+      <w:r>
+        <w:t xml:space="preserve">  Some inventory reports express weights in pounds, and others use kilograms.  Another property could use an entirely different range scale that does not linearly map between all reports.  Until resolving these discrepancies, values across the reports cannot be directly compared.  </w:t>
+      </w:r>
+      <w:r>
+        <w:t>After normalization, there can be multiple rounds of using descriptive statistics to discover anomalies and unexpected outliers.</w:t>
+      </w:r>
+      <w:r>
+        <w:t xml:space="preserve">  </w:t>
       </w:r>
       <w:r>
         <w:t>When analysis does not handle these aspects upfront, it creates garbage-in/garbage-out scenario</w:t>
@@ -707,47 +1969,17 @@
         <w:t>.</w:t>
       </w:r>
       <w:r>
+        <w:t xml:space="preserve">  An erroneous manual entry of 55 degrees could become 555 degrees, skewing the feature mean-value and derived </w:t>
+      </w:r>
+      <w:r>
+        <w:lastRenderedPageBreak/>
+        <w:t>calculations.</w:t>
+      </w:r>
+      <w:r>
         <w:t xml:space="preserve">  </w:t>
       </w:r>
       <w:r>
-        <w:t xml:space="preserve">These scenarios can cascade of problems, </w:t>
-      </w:r>
-      <w:r>
-        <w:t>such as</w:t>
-      </w:r>
-      <w:r>
-        <w:t xml:space="preserve"> </w:t>
-      </w:r>
-      <w:r>
-        <w:t xml:space="preserve">(1) an erroneous </w:t>
-      </w:r>
-      <w:r>
-        <w:t>manual entry of 555 degrees instead of 55 degrees</w:t>
-      </w:r>
-      <w:r>
-        <w:t xml:space="preserve">, (2) becomes part of a feature mean </w:t>
-      </w:r>
-      <w:r>
-        <w:lastRenderedPageBreak/>
-        <w:t xml:space="preserve">calculation, (3) that becomes the </w:t>
-      </w:r>
-      <w:r>
-        <w:t xml:space="preserve">default </w:t>
-      </w:r>
-      <w:r>
-        <w:t>for missing values</w:t>
-      </w:r>
-      <w:r>
-        <w:t xml:space="preserve">, </w:t>
-      </w:r>
-      <w:r>
-        <w:t>and (4) skews training that relies on this feature</w:t>
-      </w:r>
-      <w:r>
-        <w:t>.</w:t>
-      </w:r>
-      <w:r>
-        <w:t xml:space="preserve">  During this cleaning process, it is critical to record the applied actions so that the results are reproducible</w:t>
+        <w:t>During this cleaning process, it is critical to record the applied actions so that the results are reproducible</w:t>
       </w:r>
       <w:r>
         <w:t xml:space="preserve"> </w:t>
@@ -784,45 +2016,46 @@
     </w:p>
     <w:p>
       <w:pPr>
-        <w:pStyle w:val="ListParagraph"/>
-        <w:numPr>
-          <w:ilvl w:val="0"/>
-          <w:numId w:val="2"/>
-        </w:numPr>
-      </w:pPr>
-      <w:r>
-        <w:t>After cleaning and schematizing the incoming data, the next analyst needs to determine which aspects are relevant for their data mining objective.  Having large amounts of unrelated information does not improve results, and for many scenarios, it only slows down model training times.</w:t>
+        <w:ind w:firstLine="360"/>
+      </w:pPr>
+      <w:r>
+        <w:t xml:space="preserve">After cleaning and schematizing the incoming data, the next analyst needs to determine which aspects are relevant for their data mining objective.  Having large amounts of unrelated information does not improve results and </w:t>
+      </w:r>
+      <w:r>
+        <w:t xml:space="preserve">might </w:t>
+      </w:r>
+      <w:r>
+        <w:t>only slow down model training times.</w:t>
+      </w:r>
+      <w:r>
+        <w:t xml:space="preserve">  T</w:t>
+      </w:r>
+      <w:r>
+        <w:t xml:space="preserve">he cleaned data set might need additional enhancements by combining across related </w:t>
+      </w:r>
+      <w:r>
+        <w:t xml:space="preserve">data sources such as </w:t>
+      </w:r>
+      <w:proofErr w:type="spellStart"/>
+      <w:r>
+        <w:t>PoS</w:t>
+      </w:r>
+      <w:proofErr w:type="spellEnd"/>
+      <w:r>
+        <w:t>, mobile app telemetry, and external aggregation sources (e.g., US Census).</w:t>
       </w:r>
     </w:p>
     <w:p>
       <w:pPr>
-        <w:pStyle w:val="ListParagraph"/>
-        <w:numPr>
-          <w:ilvl w:val="0"/>
-          <w:numId w:val="2"/>
-        </w:numPr>
-      </w:pPr>
-      <w:r>
-        <w:t xml:space="preserve">The cleaned data set might need additional enhancements by combining across related information.  For instance, the marketing team can use Point </w:t>
-      </w:r>
-      <w:proofErr w:type="gramStart"/>
-      <w:r>
-        <w:t>Of</w:t>
-      </w:r>
-      <w:proofErr w:type="gramEnd"/>
-      <w:r>
-        <w:t xml:space="preserve"> Sales + Mobile App + seasonal trends to create targeted marketing campaigns</w:t>
-      </w:r>
+        <w:pStyle w:val="Heading2"/>
+      </w:pPr>
+      <w:bookmarkStart w:id="9" w:name="_Toc36388999"/>
+      <w:r>
+        <w:t>Required Collection Resources</w:t>
+      </w:r>
+      <w:bookmarkEnd w:id="9"/>
     </w:p>
     <w:p>
-      <w:pPr>
-        <w:pStyle w:val="Heading2"/>
-      </w:pPr>
-      <w:r>
-        <w:t>Required Collection Resources</w:t>
-      </w:r>
-    </w:p>
-    <w:p>
       <w:r>
         <w:tab/>
         <w:t xml:space="preserve">Tracking inventory across the supply chain has several integration points that blend between cyber and physical systems.  Suppliers need to place RFID passive tags on each container and then scan them for the invoice statements.  Trucks load these containers and report their progress through GPS technologies </w:t>
@@ -841,43 +2074,23 @@
       </w:r>
       <w:proofErr w:type="spellEnd"/>
       <w:r>
-        <w:t xml:space="preserve"> routers), specialized systems (e.g., IoT sensors), and manual data entry (e.g., pen and paper).  Automated steps that rely on hardware are inherently more </w:t>
+        <w:t xml:space="preserve"> routers), specialized systems (e.g., IoT sensors), and manual data entry (e.g., pen and paper).  Automated steps that rely on hardware are inherently more accurate reliable, as there is a </w:t>
+      </w:r>
+      <w:r>
+        <w:t>high</w:t>
+      </w:r>
+      <w:r>
+        <w:t>er chance of the action occurring.</w:t>
+      </w:r>
+      <w:r>
+        <w:t xml:space="preserve">  Zhang et al. (2018), proposes a resource tracking system that pairs RFID sensors in doorways with Enterprise Resource Management (ERM) to reduce lost inventory scenarios.  </w:t>
+      </w:r>
+      <w:r>
+        <w:t xml:space="preserve">However, having vast </w:t>
       </w:r>
       <w:r>
         <w:lastRenderedPageBreak/>
-        <w:t>accurate reliable, as there is a greater chance of the action occurring.  For instance, as inventory moves between rooms, RFID technology can automatically update the Enterprise Resource Management (ERM) systems, thus reducing the chances that containers become lost</w:t>
-      </w:r>
-      <w:r>
-        <w:t xml:space="preserve"> </w:t>
-      </w:r>
-      <w:sdt>
-        <w:sdtPr>
-          <w:id w:val="553596199"/>
-          <w:citation/>
-        </w:sdtPr>
-        <w:sdtContent>
-          <w:r>
-            <w:fldChar w:fldCharType="begin"/>
-          </w:r>
-          <w:r>
-            <w:instrText xml:space="preserve"> CITATION Zha18 \l 1033 </w:instrText>
-          </w:r>
-          <w:r>
-            <w:fldChar w:fldCharType="separate"/>
-          </w:r>
-          <w:r>
-            <w:rPr>
-              <w:noProof/>
-            </w:rPr>
-            <w:t xml:space="preserve"> (Zhang et al., 2018)</w:t>
-          </w:r>
-          <w:r>
-            <w:fldChar w:fldCharType="end"/>
-          </w:r>
-        </w:sdtContent>
-      </w:sdt>
-      <w:r>
-        <w:t xml:space="preserve">.  However, having vast quantities of dark data does not provide any value, as new insights are not forming.  Instead, cloud analytical solutions need to create rules that discover the container is in the wrong section of the warehouse.  </w:t>
+        <w:t xml:space="preserve">quantities of dark data does not provide any value, as new insights are not forming.  Instead, cloud analytical solutions need to create rules that discover the container is in the wrong section of the warehouse.  </w:t>
       </w:r>
       <w:proofErr w:type="spellStart"/>
       <w:r>
@@ -959,22 +2172,31 @@
         </w:sdtContent>
       </w:sdt>
       <w:r>
-        <w:t xml:space="preserve">.  For instance, a local stream processor might </w:t>
-      </w:r>
-      <w:r>
-        <w:lastRenderedPageBreak/>
-        <w:t>classify simple actions within the feed justifies either higher or lower sampling rates.  There will also be specific behaviors that need to stay onsite for auditory or compliance purposes.</w:t>
+        <w:t>.  For instance, a local stream processor might classify simple actions within the feed justifies either higher or lower sampling rates.  There will also be specific behaviors that need to stay onsite for auditory or compliance purposes.</w:t>
       </w:r>
     </w:p>
     <w:p>
       <w:pPr>
-        <w:pStyle w:val="Heading2"/>
-      </w:pPr>
-      <w:r>
-        <w:t>What logical components or assumptions exist</w:t>
+        <w:rPr>
+          <w:b/>
+        </w:rPr>
+      </w:pPr>
+      <w:r>
+        <w:br w:type="page"/>
       </w:r>
     </w:p>
     <w:p>
+      <w:pPr>
+        <w:pStyle w:val="Heading2"/>
+      </w:pPr>
+      <w:bookmarkStart w:id="10" w:name="_Toc36389000"/>
+      <w:r>
+        <w:lastRenderedPageBreak/>
+        <w:t>What logical components or assumptions exist</w:t>
+      </w:r>
+      <w:bookmarkEnd w:id="10"/>
+    </w:p>
+    <w:p>
       <w:r>
         <w:tab/>
         <w:t xml:space="preserve">The semantic model represents a logical component of the distribution, food preparation, or customer satisfaction systems.  Each model instance represents a state in time snapshot of various interconnected sensors that collectively describe the broader state.  For instance, the state of an individual restaurant site might record hourly the number of guests and workers, weather conditions, inventory levels, storage temperatures, and inner atmospheric levels.  Independently these data points can only tell part of the story, versus their correlated aggregate structure communicates the detail.  Consider knowing that the number of guests was low for a </w:t>
@@ -1000,33 +2222,58 @@
         <w:t>.</w:t>
       </w:r>
       <w:r>
-        <w:t xml:space="preserve">  For specific prediction solutions, this </w:t>
+        <w:t xml:space="preserve">  For specific prediction solutions, this inaccurate state could prevent detection and safety alerting, among other undesirable behaviors.  Partial mitigation of these issues can occur during the data cleaning phase by including a </w:t>
       </w:r>
       <w:r>
         <w:lastRenderedPageBreak/>
-        <w:t>inaccurate state could prevent detection and safety alerting, among other undesirable behaviors.  Partial mitigation of these issues can occur during the data cleaning phase by including a curation phase to classify and predict the telemetry source.  Imagine a smart outlet is reporting the power consumption—a mixer and toaster will have different time graph distributions and thus different signatures (e.g., Jenson-Shannon Divergence).</w:t>
+        <w:t>curation phase to classify and predict the telemetry source</w:t>
+      </w:r>
+      <w:r>
+        <w:t>.  The distribution of electrical power consumption over time differs between a mixer and a toaster, and that creates a potential device signature for the classification process</w:t>
+      </w:r>
+      <w:r>
+        <w:t xml:space="preserve"> (e.g., Jenson-Shannon Divergence)</w:t>
+      </w:r>
+      <w:r>
+        <w:t>.</w:t>
       </w:r>
     </w:p>
     <w:p>
       <w:pPr>
         <w:pStyle w:val="Heading1"/>
       </w:pPr>
+      <w:bookmarkStart w:id="11" w:name="_Toc36389001"/>
       <w:r>
         <w:t>Section III: Evaluation Procedures</w:t>
       </w:r>
+      <w:bookmarkEnd w:id="11"/>
     </w:p>
     <w:p>
       <w:pPr>
         <w:pStyle w:val="Heading2"/>
       </w:pPr>
+      <w:bookmarkStart w:id="12" w:name="_Toc36389002"/>
       <w:r>
         <w:t>What statistical techniques can measure process ROI</w:t>
       </w:r>
+      <w:bookmarkEnd w:id="12"/>
     </w:p>
     <w:p>
       <w:r>
         <w:tab/>
-        <w:t>Successful projects need to expand on business goals and provide measurable value towards the organizational mission.  Mature firms can explain their mission in terms of high-level objectives and Key Performance Indicators (KPI) that convey the aggregate performance of that aspect</w:t>
+        <w:t xml:space="preserve">Successful projects need to expand on business goals and provide measurable value towards the organizational mission.  Mature firms can explain their mission in terms of high-level objectives </w:t>
+      </w:r>
+      <w:r>
+        <w:t>with</w:t>
+      </w:r>
+      <w:r>
+        <w:t xml:space="preserve"> KPI</w:t>
+      </w:r>
+      <w:r>
+        <w:t>s</w:t>
+      </w:r>
+      <w:r>
+        <w:t xml:space="preserve"> that convey the aggregate performance of that aspect</w:t>
       </w:r>
       <w:r>
         <w:t xml:space="preserve"> </w:t>
@@ -1077,7 +2324,13 @@
         <w:t xml:space="preserve"> (2015) warns about multicollinearity and how</w:t>
       </w:r>
       <w:r>
-        <w:t xml:space="preserve"> given enough random variables, some will naturally correlate.  External elements, like diet fads and economic recessions, can also dampen the customer’s appetite for discretionary desserts, irrespective of the marketing campaign.  </w:t>
+        <w:t xml:space="preserve"> given enough random variables, some will naturally correlate.  External elements, like diet fads and economic recessions, can also dampen the customer</w:t>
+      </w:r>
+      <w:r>
+        <w:t>’</w:t>
+      </w:r>
+      <w:r>
+        <w:t xml:space="preserve">s appetite for discretionary desserts, irrespective of the marketing campaign.  </w:t>
       </w:r>
       <w:r>
         <w:t>Liyanage et al. (2018)</w:t>
@@ -1092,20 +2345,21 @@
         <w:t>correlation, variance analysis can often describe the likelihood of a problem existing.  Assume serving a typical order takes five minutes with a couple of minutes variability.</w:t>
       </w:r>
       <w:r>
-        <w:t xml:space="preserve">  Understanding </w:t>
+        <w:t xml:space="preserve">  Understanding these norms and their standard distribution provides a numeric score to the extent an observation is an outlier and requires further investigation.</w:t>
+      </w:r>
+      <w:r>
+        <w:t xml:space="preserve">  Third, cross-validation with test data can also measure the </w:t>
       </w:r>
       <w:r>
         <w:lastRenderedPageBreak/>
-        <w:t>these norms and their standard distribution provides a numeric score to the extent an observation is an outlier and requires further investigation.</w:t>
-      </w:r>
-      <w:r>
-        <w:t xml:space="preserve">  Third, cross-validation with test data can also measure the accuracy of a system by assessing its performance against real data.  If a prediction system can make reliable forecasts towards a business objective, then it has the potential to generate value.</w:t>
+        <w:t>accuracy of a system by assessing its performance against real data.  If a prediction system can make reliable forecasts towards a business objective, then it has the potential to generate value.</w:t>
       </w:r>
     </w:p>
     <w:p>
       <w:pPr>
         <w:pStyle w:val="Heading1"/>
       </w:pPr>
+      <w:bookmarkStart w:id="13" w:name="_Toc36389003"/>
       <w:r>
         <w:t xml:space="preserve">Section IV: </w:t>
       </w:r>
@@ -1115,11 +2369,13 @@
       <w:r>
         <w:t>Applications</w:t>
       </w:r>
+      <w:bookmarkEnd w:id="13"/>
     </w:p>
     <w:p>
       <w:pPr>
         <w:pStyle w:val="Heading2"/>
       </w:pPr>
+      <w:bookmarkStart w:id="14" w:name="_Toc36389004"/>
       <w:r>
         <w:t xml:space="preserve">What data mining </w:t>
       </w:r>
@@ -1138,6 +2394,7 @@
       <w:r>
         <w:t>ied</w:t>
       </w:r>
+      <w:bookmarkEnd w:id="14"/>
     </w:p>
     <w:p>
       <w:pPr>
@@ -1205,18 +2462,33 @@
         <w:t xml:space="preserve">  </w:t>
       </w:r>
       <w:r>
-        <w:t>Association rules are patterns that take the form of ‘if X then Y,’ such as a person that buys bread is likely also to purchase butter.  Clustering and classification are related strategies that both attempt to group similar items into buckets.  The critical difference is that classification knows the bucket labels ahead of time (supervised) while clustering does not (unsupervised).  Regression modeling tries to find a mathematical equation that explains the observations.</w:t>
-      </w:r>
-      <w:r>
-        <w:t xml:space="preserve">  Numerous implementation-specific permutations of these categories exist though they all follow the same general structure.  Forecasting expected guests on a future date through Gradient Decent Regression (GDR) or </w:t>
-      </w:r>
-      <w:proofErr w:type="spellStart"/>
-      <w:r>
-        <w:t>MultiLayer</w:t>
-      </w:r>
-      <w:proofErr w:type="spellEnd"/>
-      <w:r>
-        <w:t xml:space="preserve"> Perceptron Regression (MLPR), both take feature sets and attempt to map them those values to a continuous numeric output range.  Even distinctly different solutions such as Decision Tree Regression still support this consistent input and output format.  This consistency enables researchers to follow general scenario recipes to produce scenario-specific results, provided </w:t>
+        <w:t xml:space="preserve">Association rules are patterns that take the form of </w:t>
+      </w:r>
+      <w:r>
+        <w:t>‘</w:t>
+      </w:r>
+      <w:r>
+        <w:t>if X then Y,</w:t>
+      </w:r>
+      <w:r>
+        <w:t>’</w:t>
+      </w:r>
+      <w:r>
+        <w:t xml:space="preserve"> such as a person that buys bread is likely also to purchase butter.  Clustering and classification are related strategies that both attempt to group similar items into buckets.  The critical difference is that classification knows the bucket labels ahead of time (supervised) while clustering does not (unsupervised).  Regression modeling tries to find a mathematical equation that explains the observations.</w:t>
+      </w:r>
+    </w:p>
+    <w:p>
+      <w:pPr>
+        <w:ind w:firstLine="360"/>
+      </w:pPr>
+      <w:r>
+        <w:t>Numerous implementation-specific permutations of these categories exist though they all follow the same general structure.</w:t>
+      </w:r>
+      <w:r>
+        <w:t xml:space="preserve">  Gradient Descent Regression and Multilayer Perceptron Regression, both take a feature set and attempt to map the values to a continuous numeric range.  Either solution supports forecasting the expected number of future guests, using data that is similarly structured.  </w:t>
+      </w:r>
+      <w:r>
+        <w:t xml:space="preserve">Even distinctly different solutions such as Decision Tree Regression still support this consistent input and output format.  This consistency enables researchers to follow general scenario recipes to produce scenario-specific results, provided </w:t>
       </w:r>
       <w:proofErr w:type="gramStart"/>
       <w:r>
@@ -1233,27 +2505,27 @@
         <w:t>.</w:t>
       </w:r>
       <w:r>
-        <w:t xml:space="preserve">  These same generalities apply to IoT metric streams, though a few additional curation actions might need to necessary.  Harper (2019) warns of predictive analytics on high-volume/low- quality sources as they tend to be noisy and more </w:t>
+        <w:t xml:space="preserve">  These same generalities apply to IoT metric streams, though a few additional curation actions might need to necessary.  Harper (2019) warns of predictive analytics on high-volume/low- quality sources as they tend to be noisy and more costly to compute.  </w:t>
+      </w:r>
+      <w:proofErr w:type="gramStart"/>
+      <w:r>
+        <w:t>Instead,  stream</w:t>
+      </w:r>
+      <w:proofErr w:type="gramEnd"/>
+      <w:r>
+        <w:t xml:space="preserve"> processing at the edge can perform aggregations and report moving averages and related statistics.  After transforming into </w:t>
+      </w:r>
+      <w:proofErr w:type="gramStart"/>
+      <w:r>
+        <w:t>low-volume</w:t>
+      </w:r>
+      <w:proofErr w:type="gramEnd"/>
+      <w:r>
+        <w:t xml:space="preserve">/high-quality data </w:t>
       </w:r>
       <w:r>
         <w:lastRenderedPageBreak/>
-        <w:t xml:space="preserve">costly to compute.  </w:t>
-      </w:r>
-      <w:proofErr w:type="gramStart"/>
-      <w:r>
-        <w:t>Instead,  stream</w:t>
-      </w:r>
-      <w:proofErr w:type="gramEnd"/>
-      <w:r>
-        <w:t xml:space="preserve"> processing at the edge can perform aggregations and report moving averages and related statistics.  After transforming into </w:t>
-      </w:r>
-      <w:proofErr w:type="gramStart"/>
-      <w:r>
-        <w:t>low-volume</w:t>
-      </w:r>
-      <w:proofErr w:type="gramEnd"/>
-      <w:r>
-        <w:t>/high-quality data points, emit those metrics to central processing systems.</w:t>
+        <w:t>points, emit those metrics to central processing systems.</w:t>
       </w:r>
       <w:r>
         <w:t xml:space="preserve">  </w:t>
@@ -1291,176 +2563,670 @@
         </w:sdtContent>
       </w:sdt>
       <w:r>
-        <w:t>.  This characteristic allows the optimizer to consider recent values as features into future predictions.  Consider the contrived sequence of (100,200,300, blank) and how your mind assumes the next value is 400, very similar to the trick LSTM exploits.</w:t>
-      </w:r>
-    </w:p>
-    <w:p/>
-    <w:p>
-      <w:pPr>
-        <w:pStyle w:val="ListParagraph"/>
-        <w:numPr>
-          <w:ilvl w:val="0"/>
-          <w:numId w:val="1"/>
-        </w:numPr>
-      </w:pPr>
-      <w:bookmarkStart w:id="0" w:name="_GoBack"/>
-      <w:bookmarkEnd w:id="0"/>
-      <w:r>
-        <w:t xml:space="preserve">Ensemble methods like Netflix </w:t>
-      </w:r>
-      <w:sdt>
-        <w:sdtPr>
-          <w:id w:val="-2060933508"/>
-          <w:citation/>
-        </w:sdtPr>
-        <w:sdtContent>
-          <w:r>
-            <w:fldChar w:fldCharType="begin"/>
-          </w:r>
-          <w:r>
-            <w:instrText xml:space="preserve"> CITATION Bel07 \l 1033 </w:instrText>
-          </w:r>
-          <w:r>
-            <w:fldChar w:fldCharType="separate"/>
-          </w:r>
-          <w:r>
-            <w:rPr>
-              <w:noProof/>
-            </w:rPr>
-            <w:t>(Bell, Koren, &amp; Volinsky, 2007)</w:t>
-          </w:r>
-          <w:r>
-            <w:fldChar w:fldCharType="end"/>
-          </w:r>
-        </w:sdtContent>
-      </w:sdt>
+        <w:t xml:space="preserve">.  </w:t>
+      </w:r>
+      <w:r>
+        <w:t>Consider the contrived sequence of 100,</w:t>
+      </w:r>
+      <w:r>
+        <w:t xml:space="preserve"> </w:t>
+      </w:r>
+      <w:r>
+        <w:t>200,</w:t>
+      </w:r>
+      <w:r>
+        <w:t xml:space="preserve"> </w:t>
+      </w:r>
+      <w:r>
+        <w:t xml:space="preserve">300, </w:t>
+      </w:r>
+      <w:r>
+        <w:rPr>
+          <w:i/>
+          <w:iCs/>
+        </w:rPr>
+        <w:t>blank</w:t>
+      </w:r>
+      <w:r>
+        <w:t>,</w:t>
+      </w:r>
+      <w:r>
+        <w:t xml:space="preserve"> and how </w:t>
+      </w:r>
+      <w:r>
+        <w:t xml:space="preserve">the </w:t>
+      </w:r>
+      <w:r>
+        <w:t xml:space="preserve">mind assumes the </w:t>
+      </w:r>
+      <w:r>
+        <w:t xml:space="preserve">predicts </w:t>
+      </w:r>
+      <w:r>
+        <w:t>400, very similar to the trick LSTM exploits</w:t>
+      </w:r>
+      <w:r>
+        <w:t xml:space="preserve">, by considering the trend of more recent </w:t>
+      </w:r>
+      <w:r>
+        <w:t xml:space="preserve">values as </w:t>
+      </w:r>
+      <w:r>
+        <w:t xml:space="preserve">latent </w:t>
+      </w:r>
+      <w:r>
+        <w:t>features.</w:t>
+      </w:r>
     </w:p>
     <w:p>
       <w:pPr>
-        <w:pStyle w:val="Heading1"/>
-      </w:pPr>
-      <w:r>
-        <w:t>Conclusions</w:t>
+        <w:ind w:firstLine="360"/>
+      </w:pPr>
+      <w:r>
+        <w:t xml:space="preserve">Bell, </w:t>
+      </w:r>
+      <w:proofErr w:type="spellStart"/>
+      <w:r>
+        <w:t>Koren</w:t>
+      </w:r>
+      <w:proofErr w:type="spellEnd"/>
+      <w:r>
+        <w:t xml:space="preserve">, and </w:t>
+      </w:r>
+      <w:proofErr w:type="spellStart"/>
+      <w:r>
+        <w:t>Volinsky</w:t>
+      </w:r>
+      <w:proofErr w:type="spellEnd"/>
+      <w:r>
+        <w:t xml:space="preserve"> (2007) discourage sophisticated neural network technologies, arguing that their black-box nature is hard to explain, and instead recommend ensemble methods.  Their approach combines several simple classification and regression algorithms to create signal confirmation across multiple sources.  This method is both powerful and universal, as it leads to meta-learning and derivation of broader domain-specific context.  Image an autonomous vehicle that relies on a single image analysis process, versus multiple discrete subsystems that classify the time of day, regression analysis of the road curvature, and inline of the road.  The second modular system is easier to maintain and requires fewer resources due to </w:t>
+      </w:r>
+      <w:proofErr w:type="gramStart"/>
+      <w:r>
+        <w:t>low-volume</w:t>
+      </w:r>
+      <w:proofErr w:type="gramEnd"/>
+      <w:r>
+        <w:t>/high-quality feature sets.</w:t>
       </w:r>
     </w:p>
     <w:p>
       <w:pPr>
-        <w:pStyle w:val="ListParagraph"/>
-        <w:numPr>
-          <w:ilvl w:val="0"/>
-          <w:numId w:val="5"/>
-        </w:numPr>
-      </w:pPr>
-      <w:r>
-        <w:t>Black Bean is a growing multinational organization</w:t>
-      </w:r>
+        <w:pStyle w:val="Heading1"/>
+      </w:pPr>
+      <w:bookmarkStart w:id="15" w:name="_Toc36389005"/>
+      <w:r>
+        <w:t>Conclusions</w:t>
+      </w:r>
+      <w:bookmarkEnd w:id="15"/>
     </w:p>
     <w:p>
-      <w:pPr>
-        <w:pStyle w:val="ListParagraph"/>
-        <w:numPr>
-          <w:ilvl w:val="1"/>
-          <w:numId w:val="1"/>
-        </w:numPr>
-      </w:pPr>
-      <w:r>
-        <w:t>They have embraced the need for IoT to automate many internal processes</w:t>
+      <w:r>
+        <w:tab/>
+        <w:t xml:space="preserve">Black Bean continues to grow its international business while staying true to the mission of delivering the best desserts using the freshest local produce.  Despite the decentralized supply chain model, the corporate office can still ensure quality standards across the brand.  This process began with guidelines that now leverage </w:t>
+      </w:r>
+      <w:proofErr w:type="spellStart"/>
+      <w:r>
+        <w:t>lowcost</w:t>
+      </w:r>
+      <w:proofErr w:type="spellEnd"/>
+      <w:r>
+        <w:t xml:space="preserve"> sensors to automate data collection of critical metrics across the supply chain, smart kitchen, dining experience, and social networks.  Even with automation, there are challenges to collect the relevant data as several cyber-physical junctions exist.  These junctions span different technology solution providers that expose the necessary telemetry in proprietary formats.</w:t>
       </w:r>
     </w:p>
     <w:p>
       <w:pPr>
-        <w:pStyle w:val="ListParagraph"/>
-        <w:numPr>
-          <w:ilvl w:val="1"/>
-          <w:numId w:val="1"/>
-        </w:numPr>
-      </w:pPr>
-      <w:r>
-        <w:t>Health and Safety, Customer Satisfaction, Inventory Management</w:t>
+        <w:ind w:firstLine="720"/>
+      </w:pPr>
+      <w:r>
+        <w:lastRenderedPageBreak/>
+        <w:t xml:space="preserve">Collecting dark data is more straightforward than unlocking it, as that requires leadership teams to determine KPIs and align business goals with the corporate mission.  </w:t>
+      </w:r>
+      <w:r>
+        <w:t xml:space="preserve">Once </w:t>
+      </w:r>
+      <w:r>
+        <w:t>the research objective</w:t>
+      </w:r>
+      <w:r>
+        <w:t xml:space="preserve"> is determined</w:t>
+      </w:r>
+      <w:r>
+        <w:t>, analysts spend roughly 70% of their efforts curating training data and ensuring there is full coverage of the data domain.  This curation can require multiple iterations as classifiers, regression, and descriptive statistical inference enhances, normalizes, and prunes the examples.</w:t>
+      </w:r>
+      <w:r>
+        <w:t xml:space="preserve">  After model formation, there needs to be an evaluation of potential return on investment to the organization.  If the project addresses business goals that build on the mission, then this is a matter of prediction performance and cost to operate.  Performance needs to consider the distinction between correlation and causation, along with standard variance tests.</w:t>
       </w:r>
     </w:p>
     <w:p>
       <w:pPr>
-        <w:pStyle w:val="ListParagraph"/>
-        <w:numPr>
-          <w:ilvl w:val="1"/>
-          <w:numId w:val="1"/>
-        </w:numPr>
-      </w:pPr>
-      <w:r>
-        <w:t>Collecting for analysis these data points is complex due to the unstructured nature and heterogeneous formats.</w:t>
+        <w:ind w:firstLine="720"/>
+      </w:pPr>
+      <w:r>
+        <w:t>Many data mining techniques are categorical approaches to extract patterns, such as classification versus clustering.  These generalities will continue into future IoT solutions.  However</w:t>
+      </w:r>
+      <w:r>
+        <w:t>,</w:t>
+      </w:r>
+      <w:r>
+        <w:t xml:space="preserve"> the feature dimensionality should increase exponentially both from the volume of sensors deployed and evolution into streaming video.  While specific algorithms, like LSTM, exist, one should consider ensembles of simple algorithms instead of complex monoliths.</w:t>
       </w:r>
     </w:p>
-    <w:p>
-      <w:pPr>
-        <w:pStyle w:val="ListParagraph"/>
-        <w:numPr>
-          <w:ilvl w:val="0"/>
-          <w:numId w:val="5"/>
-        </w:numPr>
-      </w:pPr>
-      <w:r>
-        <w:t xml:space="preserve">The organization needs to identify specific KPIs of interest and then determine which relevant facts support their hypothesis.  These facts will need to </w:t>
-      </w:r>
-      <w:proofErr w:type="gramStart"/>
-      <w:r>
-        <w:t>be cleaned,</w:t>
-      </w:r>
-      <w:proofErr w:type="gramEnd"/>
-      <w:r>
-        <w:t xml:space="preserve"> this is 70% of the total data mining.  Garbage in/out. </w:t>
-      </w:r>
-    </w:p>
-    <w:p>
-      <w:pPr>
-        <w:pStyle w:val="ListParagraph"/>
-        <w:numPr>
-          <w:ilvl w:val="1"/>
-          <w:numId w:val="1"/>
-        </w:numPr>
-      </w:pPr>
-      <w:r>
-        <w:t xml:space="preserve">After cleaning the data needs to be segmented and structured in such a way that it supports model training.  The model produced needs to be </w:t>
-      </w:r>
-      <w:proofErr w:type="spellStart"/>
-      <w:r>
-        <w:t>scientificially</w:t>
-      </w:r>
-      <w:proofErr w:type="spellEnd"/>
-      <w:r>
-        <w:t xml:space="preserve"> sound and explainable, ideally through a graphical process.</w:t>
-      </w:r>
-    </w:p>
-    <w:p>
-      <w:pPr>
-        <w:pStyle w:val="ListParagraph"/>
-        <w:numPr>
-          <w:ilvl w:val="1"/>
-          <w:numId w:val="1"/>
-        </w:numPr>
-      </w:pPr>
-      <w:r>
-        <w:lastRenderedPageBreak/>
-        <w:t xml:space="preserve">Collecting and recording these figures requires numerous personal and hardware resources.  Care needs to take place that it does not become corrupt through </w:t>
-      </w:r>
-      <w:proofErr w:type="spellStart"/>
-      <w:r>
-        <w:t>errorous</w:t>
-      </w:r>
-      <w:proofErr w:type="spellEnd"/>
-      <w:r>
-        <w:t xml:space="preserve"> data entry and similar situations</w:t>
-      </w:r>
-    </w:p>
-    <w:p>
-      <w:pPr>
-        <w:pStyle w:val="ListParagraph"/>
-        <w:numPr>
-          <w:ilvl w:val="1"/>
-          <w:numId w:val="1"/>
-        </w:numPr>
-      </w:pPr>
-    </w:p>
+    <w:sdt>
+      <w:sdtPr>
+        <w:id w:val="1524748761"/>
+        <w:docPartObj>
+          <w:docPartGallery w:val="Bibliographies"/>
+          <w:docPartUnique/>
+        </w:docPartObj>
+      </w:sdtPr>
+      <w:sdtContent>
+        <w:p>
+          <w:pPr>
+            <w:ind w:firstLine="720"/>
+          </w:pPr>
+        </w:p>
+        <w:p>
+          <w:pPr>
+            <w:pStyle w:val="Heading1"/>
+            <w:rPr>
+              <w:b w:val="0"/>
+              <w:bCs/>
+            </w:rPr>
+          </w:pPr>
+          <w:r>
+            <w:br w:type="page"/>
+          </w:r>
+          <w:bookmarkStart w:id="16" w:name="_Toc36389006"/>
+          <w:r>
+            <w:rPr>
+              <w:b w:val="0"/>
+              <w:bCs/>
+            </w:rPr>
+            <w:lastRenderedPageBreak/>
+            <w:t>References</w:t>
+          </w:r>
+          <w:bookmarkEnd w:id="16"/>
+        </w:p>
+        <w:sdt>
+          <w:sdtPr>
+            <w:id w:val="-573587230"/>
+            <w:bibliography/>
+          </w:sdtPr>
+          <w:sdtContent>
+            <w:p>
+              <w:pPr>
+                <w:pStyle w:val="Bibliography"/>
+                <w:ind w:left="720" w:hanging="720"/>
+                <w:rPr>
+                  <w:noProof/>
+                </w:rPr>
+              </w:pPr>
+              <w:r>
+                <w:fldChar w:fldCharType="begin"/>
+              </w:r>
+              <w:r>
+                <w:instrText xml:space="preserve"> BIBLIOGRAPHY </w:instrText>
+              </w:r>
+              <w:r>
+                <w:fldChar w:fldCharType="separate"/>
+              </w:r>
+              <w:r>
+                <w:rPr>
+                  <w:noProof/>
+                </w:rPr>
+                <w:t xml:space="preserve">Barua, H., &amp; Mondal, K. (2019). A Comprehensive Survey on Cloud Data Mining (CDM) Frameworks and Algorithms. </w:t>
+              </w:r>
+              <w:r>
+                <w:rPr>
+                  <w:i/>
+                  <w:iCs/>
+                  <w:noProof/>
+                </w:rPr>
+                <w:t>CM Computing Surveys. Sep2019, Vol. 52, Issue 5, p1-62. 62p</w:t>
+              </w:r>
+              <w:r>
+                <w:rPr>
+                  <w:noProof/>
+                </w:rPr>
+                <w:t>, 1-62.</w:t>
+              </w:r>
+            </w:p>
+            <w:p>
+              <w:pPr>
+                <w:pStyle w:val="Bibliography"/>
+                <w:ind w:left="720" w:hanging="720"/>
+                <w:rPr>
+                  <w:noProof/>
+                </w:rPr>
+              </w:pPr>
+              <w:r>
+                <w:rPr>
+                  <w:noProof/>
+                </w:rPr>
+                <w:t xml:space="preserve">Basanta-Val et al. (2017). Patterns for Distributed Real-Time Stream Processing. </w:t>
+              </w:r>
+              <w:r>
+                <w:rPr>
+                  <w:i/>
+                  <w:iCs/>
+                  <w:noProof/>
+                </w:rPr>
+                <w:t>IEEE TRANSACTIONS ON PARALLEL AND DISTRIBUTED SYSTEMS, VOL. 28, NO. 11, NOVEMBER 2017</w:t>
+              </w:r>
+              <w:r>
+                <w:rPr>
+                  <w:noProof/>
+                </w:rPr>
+                <w:t>.</w:t>
+              </w:r>
+            </w:p>
+            <w:p>
+              <w:pPr>
+                <w:pStyle w:val="Bibliography"/>
+                <w:ind w:left="720" w:hanging="720"/>
+                <w:rPr>
+                  <w:noProof/>
+                </w:rPr>
+              </w:pPr>
+              <w:r>
+                <w:rPr>
+                  <w:noProof/>
+                </w:rPr>
+                <w:t>Bell, Koren, &amp; Volinsky. (2007). The BellKor solution to the Netflix Prize.</w:t>
+              </w:r>
+            </w:p>
+            <w:p>
+              <w:pPr>
+                <w:pStyle w:val="Bibliography"/>
+                <w:ind w:left="720" w:hanging="720"/>
+                <w:rPr>
+                  <w:noProof/>
+                </w:rPr>
+              </w:pPr>
+              <w:r>
+                <w:rPr>
+                  <w:noProof/>
+                </w:rPr>
+                <w:t xml:space="preserve">Croson, R., &amp; Donohue, K. (2003). Impact of POS Data Sharing on Supply Chain Management. </w:t>
+              </w:r>
+              <w:r>
+                <w:rPr>
+                  <w:i/>
+                  <w:iCs/>
+                  <w:noProof/>
+                </w:rPr>
+                <w:t>Production and Operations Management Vol.12, No. 1</w:t>
+              </w:r>
+              <w:r>
+                <w:rPr>
+                  <w:noProof/>
+                </w:rPr>
+                <w:t>.</w:t>
+              </w:r>
+            </w:p>
+            <w:p>
+              <w:pPr>
+                <w:pStyle w:val="Bibliography"/>
+                <w:ind w:left="720" w:hanging="720"/>
+                <w:rPr>
+                  <w:noProof/>
+                </w:rPr>
+              </w:pPr>
+              <w:r>
+                <w:rPr>
+                  <w:noProof/>
+                </w:rPr>
+                <w:t xml:space="preserve">Fong et al. (2016). Improvised methods for tackling Big Data stream mining challenges: A case study of human activity recognition. </w:t>
+              </w:r>
+              <w:r>
+                <w:rPr>
+                  <w:i/>
+                  <w:iCs/>
+                  <w:noProof/>
+                </w:rPr>
+                <w:t>Journal of Supercomputing. October 2016, Vol. 72, Issue 10</w:t>
+              </w:r>
+              <w:r>
+                <w:rPr>
+                  <w:noProof/>
+                </w:rPr>
+                <w:t>, 3927-3959.</w:t>
+              </w:r>
+            </w:p>
+            <w:p>
+              <w:pPr>
+                <w:pStyle w:val="Bibliography"/>
+                <w:ind w:left="720" w:hanging="720"/>
+                <w:rPr>
+                  <w:noProof/>
+                </w:rPr>
+              </w:pPr>
+              <w:r>
+                <w:rPr>
+                  <w:noProof/>
+                </w:rPr>
+                <w:t xml:space="preserve">Gibert, K., Sanchez-Marre, M., &amp; Izquierdo, J. (2016). A survey on preprocessing techniques: Relevant issues in the context of environmental data mining. </w:t>
+              </w:r>
+              <w:r>
+                <w:rPr>
+                  <w:i/>
+                  <w:iCs/>
+                  <w:noProof/>
+                </w:rPr>
+                <w:t>AI Communications. 2016, Vol. 29 Issue 6</w:t>
+              </w:r>
+              <w:r>
+                <w:rPr>
+                  <w:noProof/>
+                </w:rPr>
+                <w:t>, 627-663.</w:t>
+              </w:r>
+            </w:p>
+            <w:p>
+              <w:pPr>
+                <w:pStyle w:val="Bibliography"/>
+                <w:ind w:left="720" w:hanging="720"/>
+                <w:rPr>
+                  <w:noProof/>
+                </w:rPr>
+              </w:pPr>
+              <w:r>
+                <w:rPr>
+                  <w:noProof/>
+                </w:rPr>
+                <w:t xml:space="preserve">Gioti, H., Ponis, S., &amp; Panayiotou, N. (2018). Social Business Intelligence: Review and Research Directions. </w:t>
+              </w:r>
+              <w:r>
+                <w:rPr>
+                  <w:i/>
+                  <w:iCs/>
+                  <w:noProof/>
+                </w:rPr>
+                <w:t>Journal of Intelligence Studies in Business Vol. 8, No 2</w:t>
+              </w:r>
+              <w:r>
+                <w:rPr>
+                  <w:noProof/>
+                </w:rPr>
+                <w:t>, 23-42.</w:t>
+              </w:r>
+            </w:p>
+            <w:p>
+              <w:pPr>
+                <w:pStyle w:val="Bibliography"/>
+                <w:ind w:left="720" w:hanging="720"/>
+                <w:rPr>
+                  <w:noProof/>
+                </w:rPr>
+              </w:pPr>
+              <w:r>
+                <w:rPr>
+                  <w:noProof/>
+                </w:rPr>
+                <w:t>Gonzales, R., &amp; Wareham, J. (2019). Business Intelligence Excellence: A Company</w:t>
+              </w:r>
+              <w:r>
+                <w:rPr>
+                  <w:noProof/>
+                </w:rPr>
+                <w:t>’</w:t>
+              </w:r>
+              <w:r>
+                <w:rPr>
+                  <w:noProof/>
+                </w:rPr>
+                <w:t xml:space="preserve">s Journey to Business Intelligence Maturity. </w:t>
+              </w:r>
+              <w:r>
+                <w:rPr>
+                  <w:i/>
+                  <w:iCs/>
+                  <w:noProof/>
+                </w:rPr>
+                <w:t>Journal of Economics, Finance &amp; Administrative Science. November 2019, Vol. 24, Issue 48</w:t>
+              </w:r>
+              <w:r>
+                <w:rPr>
+                  <w:noProof/>
+                </w:rPr>
+                <w:t>, 345-360.</w:t>
+              </w:r>
+            </w:p>
+            <w:p>
+              <w:pPr>
+                <w:pStyle w:val="Bibliography"/>
+                <w:ind w:left="720" w:hanging="720"/>
+                <w:rPr>
+                  <w:noProof/>
+                </w:rPr>
+              </w:pPr>
+              <w:r>
+                <w:rPr>
+                  <w:noProof/>
+                </w:rPr>
+                <w:t xml:space="preserve">Harper, J. (2019). Business Intelligence Tomorrow and what it means for today. </w:t>
+              </w:r>
+              <w:r>
+                <w:rPr>
+                  <w:i/>
+                  <w:iCs/>
+                  <w:noProof/>
+                </w:rPr>
+                <w:t>KM World. May/June Edition</w:t>
+              </w:r>
+              <w:r>
+                <w:rPr>
+                  <w:noProof/>
+                </w:rPr>
+                <w:t>, 12-16.</w:t>
+              </w:r>
+            </w:p>
+            <w:p>
+              <w:pPr>
+                <w:pStyle w:val="Bibliography"/>
+                <w:ind w:left="720" w:hanging="720"/>
+                <w:rPr>
+                  <w:noProof/>
+                </w:rPr>
+              </w:pPr>
+              <w:r>
+                <w:rPr>
+                  <w:noProof/>
+                </w:rPr>
+                <w:lastRenderedPageBreak/>
+                <w:t xml:space="preserve">Liyanage et al. (2018). Foody - Smart Restaurant Management and Ordering System. </w:t>
+              </w:r>
+              <w:r>
+                <w:rPr>
+                  <w:i/>
+                  <w:iCs/>
+                  <w:noProof/>
+                </w:rPr>
+                <w:t>2018 IEEE Region 10 Humanitarian Technology Conference.</w:t>
+              </w:r>
+              <w:r>
+                <w:rPr>
+                  <w:noProof/>
+                </w:rPr>
+                <w:t xml:space="preserve"> </w:t>
+              </w:r>
+            </w:p>
+            <w:p>
+              <w:pPr>
+                <w:pStyle w:val="Bibliography"/>
+                <w:ind w:left="720" w:hanging="720"/>
+                <w:rPr>
+                  <w:noProof/>
+                </w:rPr>
+              </w:pPr>
+              <w:r>
+                <w:rPr>
+                  <w:noProof/>
+                </w:rPr>
+                <w:t xml:space="preserve">Rawal et al. (2017). Predicting Missing Values in a Dataset: Challenges and Approaches. </w:t>
+              </w:r>
+              <w:r>
+                <w:rPr>
+                  <w:i/>
+                  <w:iCs/>
+                  <w:noProof/>
+                </w:rPr>
+                <w:t>International Journal of Recent Research Aspects. September 2017, Vol. 4, Issue 3</w:t>
+              </w:r>
+              <w:r>
+                <w:rPr>
+                  <w:noProof/>
+                </w:rPr>
+                <w:t>, 34-38.</w:t>
+              </w:r>
+            </w:p>
+            <w:p>
+              <w:pPr>
+                <w:pStyle w:val="Bibliography"/>
+                <w:ind w:left="720" w:hanging="720"/>
+                <w:rPr>
+                  <w:noProof/>
+                </w:rPr>
+              </w:pPr>
+              <w:r>
+                <w:rPr>
+                  <w:noProof/>
+                </w:rPr>
+                <w:t xml:space="preserve">Snee, R. (2015). Practical Approach to Data Mining: I Have All These Data; Now What Should I Do? </w:t>
+              </w:r>
+              <w:r>
+                <w:rPr>
+                  <w:i/>
+                  <w:iCs/>
+                  <w:noProof/>
+                </w:rPr>
+                <w:t>Quality Engineering, Volume 27</w:t>
+              </w:r>
+              <w:r>
+                <w:rPr>
+                  <w:noProof/>
+                </w:rPr>
+                <w:t>, 477-487.</w:t>
+              </w:r>
+            </w:p>
+            <w:p>
+              <w:pPr>
+                <w:pStyle w:val="Bibliography"/>
+                <w:ind w:left="720" w:hanging="720"/>
+                <w:rPr>
+                  <w:noProof/>
+                </w:rPr>
+              </w:pPr>
+              <w:r>
+                <w:rPr>
+                  <w:noProof/>
+                </w:rPr>
+                <w:t>Talei, H., &amp; Benhaddou, D. E. (2018). An E2E Time Architecture for Analyzing and Clustering Timeseries Data.</w:t>
+              </w:r>
+            </w:p>
+            <w:p>
+              <w:pPr>
+                <w:pStyle w:val="Bibliography"/>
+                <w:ind w:left="720" w:hanging="720"/>
+                <w:rPr>
+                  <w:noProof/>
+                </w:rPr>
+              </w:pPr>
+              <w:r>
+                <w:rPr>
+                  <w:noProof/>
+                </w:rPr>
+                <w:t xml:space="preserve">Viale, D. (1996). </w:t>
+              </w:r>
+              <w:r>
+                <w:rPr>
+                  <w:i/>
+                  <w:iCs/>
+                  <w:noProof/>
+                </w:rPr>
+                <w:t>Basics of Inventory Management: From Warehouse to Distribution Center.</w:t>
+              </w:r>
+              <w:r>
+                <w:rPr>
+                  <w:noProof/>
+                </w:rPr>
+                <w:t xml:space="preserve"> Course Technology Crisp.</w:t>
+              </w:r>
+            </w:p>
+            <w:p>
+              <w:pPr>
+                <w:pStyle w:val="Bibliography"/>
+                <w:ind w:left="720" w:hanging="720"/>
+                <w:rPr>
+                  <w:noProof/>
+                </w:rPr>
+              </w:pPr>
+              <w:r>
+                <w:rPr>
+                  <w:noProof/>
+                </w:rPr>
+                <w:t xml:space="preserve">Zambetti, M., Pinto, R., &amp; Pezzotta, G. (2019). Data lifecycle and technology-based opportunities in the new Product Service System. </w:t>
+              </w:r>
+              <w:r>
+                <w:rPr>
+                  <w:i/>
+                  <w:iCs/>
+                  <w:noProof/>
+                </w:rPr>
+                <w:t>11th CIRP Conference on Industrial Product-Service Systems.</w:t>
+              </w:r>
+              <w:r>
+                <w:rPr>
+                  <w:noProof/>
+                </w:rPr>
+                <w:t xml:space="preserve"> Zhuhai &amp; Hong Kong, China: Science Direct.</w:t>
+              </w:r>
+            </w:p>
+            <w:p>
+              <w:pPr>
+                <w:pStyle w:val="Bibliography"/>
+                <w:ind w:left="720" w:hanging="720"/>
+                <w:rPr>
+                  <w:noProof/>
+                </w:rPr>
+              </w:pPr>
+              <w:r>
+                <w:rPr>
+                  <w:noProof/>
+                </w:rPr>
+                <w:t xml:space="preserve">Zhang et al. (2018). Inventory misplacement and demand forecast error in the supply chain: profitable RFID strategies under wholesale and buy-back contracts. </w:t>
+              </w:r>
+              <w:r>
+                <w:rPr>
+                  <w:i/>
+                  <w:iCs/>
+                  <w:noProof/>
+                </w:rPr>
+                <w:t>International Journal of Production Research. Aug2018, Vol. 56, Issue 15</w:t>
+              </w:r>
+              <w:r>
+                <w:rPr>
+                  <w:noProof/>
+                </w:rPr>
+                <w:t>, 5188-5205.</w:t>
+              </w:r>
+            </w:p>
+            <w:p>
+              <w:r>
+                <w:rPr>
+                  <w:b/>
+                  <w:bCs/>
+                  <w:noProof/>
+                </w:rPr>
+                <w:fldChar w:fldCharType="end"/>
+              </w:r>
+            </w:p>
+          </w:sdtContent>
+        </w:sdt>
+      </w:sdtContent>
+    </w:sdt>
+    <w:p/>
     <w:sectPr>
       <w:headerReference w:type="default" r:id="rId8"/>
       <w:pgSz w:w="12240" w:h="15840"/>
@@ -2821,6 +4587,73 @@
       <w:contextualSpacing/>
     </w:pPr>
   </w:style>
+  <w:style w:type="paragraph" w:styleId="Bibliography">
+    <w:name w:val="Bibliography"/>
+    <w:basedOn w:val="Normal"/>
+    <w:next w:val="Normal"/>
+    <w:uiPriority w:val="37"/>
+    <w:unhideWhenUsed/>
+    <w:rsid w:val="00BC47A5"/>
+  </w:style>
+  <w:style w:type="paragraph" w:styleId="TOCHeading">
+    <w:name w:val="TOC Heading"/>
+    <w:basedOn w:val="Heading1"/>
+    <w:next w:val="Normal"/>
+    <w:uiPriority w:val="39"/>
+    <w:unhideWhenUsed/>
+    <w:qFormat/>
+    <w:rsid w:val="00F13CB6"/>
+    <w:pPr>
+      <w:keepNext/>
+      <w:keepLines/>
+      <w:spacing w:before="240" w:line="259" w:lineRule="auto"/>
+      <w:jc w:val="left"/>
+      <w:outlineLvl w:val="9"/>
+    </w:pPr>
+    <w:rPr>
+      <w:rFonts w:asciiTheme="majorHAnsi" w:eastAsiaTheme="majorEastAsia" w:hAnsiTheme="majorHAnsi" w:cstheme="majorBidi"/>
+      <w:b w:val="0"/>
+      <w:color w:val="2F5496" w:themeColor="accent1" w:themeShade="BF"/>
+      <w:sz w:val="32"/>
+      <w:szCs w:val="32"/>
+    </w:rPr>
+  </w:style>
+  <w:style w:type="paragraph" w:styleId="TOC2">
+    <w:name w:val="toc 2"/>
+    <w:basedOn w:val="Normal"/>
+    <w:next w:val="Normal"/>
+    <w:autoRedefine/>
+    <w:uiPriority w:val="39"/>
+    <w:unhideWhenUsed/>
+    <w:rsid w:val="00F13CB6"/>
+    <w:pPr>
+      <w:spacing w:after="100"/>
+      <w:ind w:left="240"/>
+    </w:pPr>
+  </w:style>
+  <w:style w:type="paragraph" w:styleId="TOC1">
+    <w:name w:val="toc 1"/>
+    <w:basedOn w:val="Normal"/>
+    <w:next w:val="Normal"/>
+    <w:autoRedefine/>
+    <w:uiPriority w:val="39"/>
+    <w:unhideWhenUsed/>
+    <w:rsid w:val="00F13CB6"/>
+    <w:pPr>
+      <w:spacing w:after="100"/>
+    </w:pPr>
+  </w:style>
+  <w:style w:type="character" w:styleId="Hyperlink">
+    <w:name w:val="Hyperlink"/>
+    <w:basedOn w:val="DefaultParagraphFont"/>
+    <w:uiPriority w:val="99"/>
+    <w:unhideWhenUsed/>
+    <w:rsid w:val="00F13CB6"/>
+    <w:rPr>
+      <w:color w:val="0563C1" w:themeColor="hyperlink"/>
+      <w:u w:val="single"/>
+    </w:rPr>
+  </w:style>
 </w:styles>
 </file>
 
@@ -3209,21 +5042,6 @@
     <b:RefOrder>6</b:RefOrder>
   </b:Source>
   <b:Source>
-    <b:Tag>Bal10</b:Tag>
-    <b:SourceType>Book</b:SourceType>
-    <b:Guid>{A157DDE9-0C57-45FB-B277-66866B85693E}</b:Guid>
-    <b:Title>RFID systems: research trends and challenges</b:Title>
-    <b:Year>2010</b:Year>
-    <b:City>Chichester, West Sussex</b:City>
-    <b:Author>
-      <b:Author>
-        <b:Corporate>Balic et al.</b:Corporate>
-      </b:Author>
-    </b:Author>
-    <b:Publisher>Wiley</b:Publisher>
-    <b:RefOrder>13</b:RefOrder>
-  </b:Source>
-  <b:Source>
     <b:Tag>Zha18</b:Tag>
     <b:SourceType>JournalArticle</b:SourceType>
     <b:Guid>{03D56492-F77E-49CD-8C51-602E27D35B02}</b:Guid>
@@ -3237,29 +5055,6 @@
     <b:JournalName>International Journal of Production Research. Aug2018, Vol. 56 Issue 15</b:JournalName>
     <b:Pages>5188-5205</b:Pages>
     <b:RefOrder>8</b:RefOrder>
-  </b:Source>
-  <b:Source>
-    <b:Tag>Kou18</b:Tag>
-    <b:SourceType>JournalArticle</b:SourceType>
-    <b:Guid>{C1B88A15-D50D-4FEA-B8F6-825A602EA2A4}</b:Guid>
-    <b:Author>
-      <b:Author>
-        <b:NameList>
-          <b:Person>
-            <b:Last>Koubai</b:Last>
-            <b:First>N</b:First>
-          </b:Person>
-          <b:Person>
-            <b:Last>Bouyakoub</b:Last>
-            <b:First>F</b:First>
-          </b:Person>
-        </b:NameList>
-      </b:Author>
-    </b:Author>
-    <b:Title>MyRestaurant: Smart Restaurant with Recommendation System</b:Title>
-    <b:JournalName>International Journal of Computing and Digital Systems Vol. 8, No. 2</b:JournalName>
-    <b:Year>2018</b:Year>
-    <b:RefOrder>14</b:RefOrder>
   </b:Source>
   <b:Source>
     <b:Tag>Zam19</b:Tag>
@@ -3303,7 +5098,7 @@
       </b:Author>
     </b:Author>
     <b:JournalName>Journal of Supercomputing. October 2016, Vol. 72 Issue 10</b:JournalName>
-    <b:RefOrder>15</b:RefOrder>
+    <b:RefOrder>12</b:RefOrder>
   </b:Source>
   <b:Source>
     <b:Tag>Bas17</b:Tag>
@@ -3320,26 +5115,6 @@
     <b:RefOrder>9</b:RefOrder>
   </b:Source>
   <b:Source>
-    <b:Tag>Wit11</b:Tag>
-    <b:SourceType>Book</b:SourceType>
-    <b:Guid>{393AD54E-8158-4697-8606-A990E2CC5CE3}</b:Guid>
-    <b:Title>Data Mining: Practical Machine Learning Tools and Techniques, 3rd Edition</b:Title>
-    <b:Year>2011</b:Year>
-    <b:Author>
-      <b:Author>
-        <b:NameList>
-          <b:Person>
-            <b:Last>Witten</b:Last>
-            <b:First>I</b:First>
-          </b:Person>
-        </b:NameList>
-      </b:Author>
-    </b:Author>
-    <b:City>Amsterdam</b:City>
-    <b:Publisher>Morgan Kaufmann</b:Publisher>
-    <b:RefOrder>16</b:RefOrder>
-  </b:Source>
-  <b:Source>
     <b:Tag>Liy18</b:Tag>
     <b:SourceType>ConferenceProceedings</b:SourceType>
     <b:Guid>{2C7CE51E-1315-440A-BBAB-A7777C8CB8F1}</b:Guid>
@@ -3352,7 +5127,7 @@
         <b:Corporate>Liyanage et al.</b:Corporate>
       </b:Author>
     </b:Author>
-    <b:RefOrder>17</b:RefOrder>
+    <b:RefOrder>13</b:RefOrder>
   </b:Source>
   <b:Source>
     <b:Tag>Gon19</b:Tag>
@@ -3422,7 +5197,7 @@
     </b:Author>
     <b:Title>The BellKor solution to the Netflix Prize </b:Title>
     <b:Year>2007</b:Year>
-    <b:RefOrder>12</b:RefOrder>
+    <b:RefOrder>14</b:RefOrder>
   </b:Source>
   <b:Source>
     <b:Tag>Via96</b:Tag>
@@ -3492,7 +5267,7 @@
       </b:Author>
     </b:Author>
     <b:JournalName>Production and Operations Management Vol.12, No. 1</b:JournalName>
-    <b:RefOrder>18</b:RefOrder>
+    <b:RefOrder>15</b:RefOrder>
   </b:Source>
   <b:Source>
     <b:Tag>Har19</b:Tag>
@@ -3512,13 +5287,13 @@
     <b:JournalName>KM World. May/June Edition</b:JournalName>
     <b:Year>2019</b:Year>
     <b:Pages>12-16</b:Pages>
-    <b:RefOrder>19</b:RefOrder>
+    <b:RefOrder>16</b:RefOrder>
   </b:Source>
 </b:Sources>
 </file>
 
 <file path=customXml/itemProps1.xml><?xml version="1.0" encoding="utf-8"?>
-<ds:datastoreItem xmlns:ds="http://schemas.openxmlformats.org/officeDocument/2006/customXml" ds:itemID="{CE16A63A-3036-4B49-A709-FEF0CB5F314D}">
+<ds:datastoreItem xmlns:ds="http://schemas.openxmlformats.org/officeDocument/2006/customXml" ds:itemID="{764C9877-67D0-4B8C-9AC8-737486EA5D36}">
   <ds:schemaRefs>
     <ds:schemaRef ds:uri="http://schemas.openxmlformats.org/officeDocument/2006/bibliography"/>
   </ds:schemaRefs>

</xml_diff>